<commit_message>
Work on Project Report (Non-functional requirements, Results, and Project Future, Appendices listed)
</commit_message>
<xml_diff>
--- a/docs/ProjectReport_Android.docx
+++ b/docs/ProjectReport_Android.docx
@@ -2853,6 +2853,92 @@
       <w:pPr>
         <w:jc w:val="both"/>
         <w:rPr>
+          <w:lang w:val="en-US"/>
+        </w:rPr>
+      </w:pPr>
+      <w:r>
+        <w:rPr>
+          <w:lang w:val="en-US"/>
+        </w:rPr>
+        <w:t xml:space="preserve">The Android group had four non-functional requirements. </w:t>
+      </w:r>
+    </w:p>
+    <w:p>
+      <w:pPr>
+        <w:jc w:val="both"/>
+        <w:rPr>
+          <w:lang w:val="en-US"/>
+        </w:rPr>
+      </w:pPr>
+      <w:r>
+        <w:rPr>
+          <w:lang w:val="en-US"/>
+        </w:rPr>
+        <w:t xml:space="preserve">First among them was that this part of the system had to be developed using the official Android framework. This was done to ensure compatibility with most devices running Android. </w:t>
+      </w:r>
+      <w:r>
+        <w:rPr>
+          <w:lang w:val="en-US"/>
+        </w:rPr>
+        <w:t>Platform</w:t>
+      </w:r>
+      <w:r>
+        <w:rPr>
+          <w:lang w:val="en-US"/>
+        </w:rPr>
+        <w:t xml:space="preserve"> level 7 (Nougat</w:t>
+      </w:r>
+      <w:r>
+        <w:rPr>
+          <w:lang w:val="en-US"/>
+        </w:rPr>
+        <w:t>, API level 24</w:t>
+      </w:r>
+      <w:r>
+        <w:rPr>
+          <w:lang w:val="en-US"/>
+        </w:rPr>
+        <w:t xml:space="preserve">) was used on a Java 1.8 core, which according to official statistics (CITE), corresponds to approximately 73.7% of all Android devices. This was also the lowest API level that contained all functionality that the group wanted to use; therefore, it was picked as target. </w:t>
+      </w:r>
+    </w:p>
+    <w:p>
+      <w:pPr>
+        <w:jc w:val="both"/>
+        <w:rPr>
+          <w:lang w:val="en-US"/>
+        </w:rPr>
+      </w:pPr>
+      <w:r>
+        <w:rPr>
+          <w:lang w:val="en-US"/>
+        </w:rPr>
+        <w:t>The second requirement was that the system must be developed using Java. This was due to the fact that while Kotlin is available as a development language for Android, the team was untrained in its use, which would have further complicated the development.</w:t>
+      </w:r>
+      <w:r>
+        <w:rPr>
+          <w:lang w:val="en-US"/>
+        </w:rPr>
+        <w:t xml:space="preserve"> </w:t>
+      </w:r>
+    </w:p>
+    <w:p>
+      <w:pPr>
+        <w:jc w:val="both"/>
+        <w:rPr>
+          <w:lang w:val="en-US"/>
+        </w:rPr>
+      </w:pPr>
+      <w:r>
+        <w:rPr>
+          <w:lang w:val="en-US"/>
+        </w:rPr>
+        <w:t xml:space="preserve">The third requirement was to follow, whenever possible, the Google Material Design guidelines. This was to ensure that the system is more accessible to users regardless of their locale. </w:t>
+      </w:r>
+    </w:p>
+    <w:p>
+      <w:pPr>
+        <w:jc w:val="both"/>
+        <w:rPr>
           <w:szCs w:val="22"/>
           <w:lang w:val="en-US"/>
         </w:rPr>
@@ -2861,19 +2947,7 @@
         <w:rPr>
           <w:lang w:val="en-US"/>
         </w:rPr>
-        <w:t>There are no standards for describing non-functional requirements. You can find a useful checklist here (Banger 2014).</w:t>
-      </w:r>
-      <w:r>
-        <w:rPr>
-          <w:lang w:val="en-US"/>
-        </w:rPr>
-        <w:t xml:space="preserve"> </w:t>
-      </w:r>
-      <w:r>
-        <w:rPr>
-          <w:lang w:val="en-US"/>
-        </w:rPr>
-        <w:t>For content see Appendix 3 “Project Report – VIA Engineering Guidelines”.</w:t>
+        <w:t>The fourth requirement was to structure the system using an architectural pattern. This will be detailed in the following section.</w:t>
       </w:r>
     </w:p>
     <w:p>
@@ -3525,6 +3599,28 @@
         <w:rPr>
           <w:szCs w:val="22"/>
         </w:rPr>
+        <w:t>The Android sub-group was able to achieve a satisfactory result. The system was implemented, with all intended tasks finished. The tasks that remain unfinished are due to external factors, and the finished tasks are meeting the acceptance criteria set during the project planning. The outcome of the project is deemed satisfactory.</w:t>
+      </w:r>
+    </w:p>
+    <w:p>
+      <w:pPr>
+        <w:jc w:val="both"/>
+        <w:rPr>
+          <w:szCs w:val="22"/>
+        </w:rPr>
+      </w:pPr>
+    </w:p>
+    <w:p>
+      <w:pPr>
+        <w:jc w:val="both"/>
+        <w:rPr>
+          <w:szCs w:val="22"/>
+        </w:rPr>
+      </w:pPr>
+      <w:r>
+        <w:rPr>
+          <w:szCs w:val="22"/>
+        </w:rPr>
         <w:t>The purpose of the results and discussion section is to pres</w:t>
       </w:r>
       <w:r>
@@ -3578,13 +3674,6 @@
     </w:p>
     <w:p>
       <w:pPr>
-        <w:rPr>
-          <w:lang w:val="en-US"/>
-        </w:rPr>
-      </w:pPr>
-    </w:p>
-    <w:p>
-      <w:pPr>
         <w:spacing w:after="160" w:line="259" w:lineRule="auto"/>
         <w:rPr>
           <w:lang w:val="en-US"/>
@@ -3637,6 +3726,66 @@
       </w:r>
       <w:bookmarkEnd w:id="16"/>
       <w:bookmarkEnd w:id="17"/>
+    </w:p>
+    <w:p>
+      <w:pPr>
+        <w:pStyle w:val="Szvegtrzs"/>
+        <w:rPr>
+          <w:rFonts w:ascii="Arial" w:hAnsi="Arial" w:cs="Arial"/>
+          <w:sz w:val="22"/>
+          <w:szCs w:val="22"/>
+          <w:lang w:val="en-GB"/>
+        </w:rPr>
+      </w:pPr>
+      <w:r>
+        <w:rPr>
+          <w:rFonts w:ascii="Arial" w:hAnsi="Arial" w:cs="Arial"/>
+          <w:sz w:val="22"/>
+          <w:szCs w:val="22"/>
+          <w:lang w:val="en-GB"/>
+        </w:rPr>
+        <w:t xml:space="preserve">There are many things that the Android group could do. There are additional features, that were either unachievable (due to external and extenuating circumstances, such as not having enough hardware components for certain requirements), or predetermined to not be included in this release. There are, of course, other things besides this that could be improved. </w:t>
+      </w:r>
+    </w:p>
+    <w:p>
+      <w:pPr>
+        <w:pStyle w:val="Szvegtrzs"/>
+        <w:rPr>
+          <w:rFonts w:ascii="Arial" w:hAnsi="Arial" w:cs="Arial"/>
+          <w:sz w:val="22"/>
+          <w:szCs w:val="22"/>
+          <w:lang w:val="en-GB"/>
+        </w:rPr>
+      </w:pPr>
+      <w:r>
+        <w:rPr>
+          <w:rFonts w:ascii="Arial" w:hAnsi="Arial" w:cs="Arial"/>
+          <w:sz w:val="22"/>
+          <w:szCs w:val="22"/>
+          <w:lang w:val="en-GB"/>
+        </w:rPr>
+        <w:t>For example, while the Android part of the project is infinitely scalable, there are quality improvements that could make the software run even better, or perhaps support, with some features missing, some older versions of the Android operating system. All of these, however, are extra features</w:t>
+      </w:r>
+      <w:r>
+        <w:rPr>
+          <w:rFonts w:ascii="Arial" w:hAnsi="Arial" w:cs="Arial"/>
+          <w:sz w:val="22"/>
+          <w:szCs w:val="22"/>
+          <w:lang w:val="en-GB"/>
+        </w:rPr>
+        <w:t>.</w:t>
+      </w:r>
+    </w:p>
+    <w:p>
+      <w:pPr>
+        <w:pStyle w:val="Szvegtrzs"/>
+        <w:rPr>
+          <w:rFonts w:ascii="Arial" w:hAnsi="Arial" w:cs="Arial"/>
+          <w:sz w:val="22"/>
+          <w:szCs w:val="22"/>
+          <w:lang w:val="en-GB"/>
+        </w:rPr>
+      </w:pPr>
     </w:p>
     <w:p>
       <w:pPr>
@@ -4074,6 +4223,139 @@
         <w:t>Appendices</w:t>
       </w:r>
       <w:bookmarkEnd w:id="19"/>
+    </w:p>
+    <w:p>
+      <w:pPr>
+        <w:pStyle w:val="Listaszerbekezds"/>
+        <w:numPr>
+          <w:ilvl w:val="0"/>
+          <w:numId w:val="44"/>
+        </w:numPr>
+        <w:rPr>
+          <w:lang w:val="en-US"/>
+        </w:rPr>
+      </w:pPr>
+      <w:r>
+        <w:rPr>
+          <w:lang w:val="en-US"/>
+        </w:rPr>
+        <w:t>Appendix A – Project Description</w:t>
+      </w:r>
+    </w:p>
+    <w:p>
+      <w:pPr>
+        <w:pStyle w:val="Listaszerbekezds"/>
+        <w:numPr>
+          <w:ilvl w:val="0"/>
+          <w:numId w:val="44"/>
+        </w:numPr>
+        <w:rPr>
+          <w:lang w:val="en-US"/>
+        </w:rPr>
+      </w:pPr>
+      <w:r>
+        <w:rPr>
+          <w:lang w:val="en-US"/>
+        </w:rPr>
+        <w:t>Appendix B1, B2 and B3 – User Guides</w:t>
+      </w:r>
+    </w:p>
+    <w:p>
+      <w:pPr>
+        <w:pStyle w:val="Listaszerbekezds"/>
+        <w:numPr>
+          <w:ilvl w:val="0"/>
+          <w:numId w:val="44"/>
+        </w:numPr>
+        <w:rPr>
+          <w:lang w:val="en-US"/>
+        </w:rPr>
+      </w:pPr>
+      <w:r>
+        <w:rPr>
+          <w:lang w:val="en-US"/>
+        </w:rPr>
+        <w:t>Appendix C1, C2 and C3 – Source code.</w:t>
+      </w:r>
+    </w:p>
+    <w:p>
+      <w:pPr>
+        <w:pStyle w:val="Listaszerbekezds"/>
+        <w:numPr>
+          <w:ilvl w:val="0"/>
+          <w:numId w:val="44"/>
+        </w:numPr>
+        <w:rPr>
+          <w:lang w:val="en-US"/>
+        </w:rPr>
+      </w:pPr>
+      <w:r>
+        <w:rPr>
+          <w:lang w:val="en-US"/>
+        </w:rPr>
+        <w:t>Appendix D1, D2 and D3 – Source code documentation.</w:t>
+      </w:r>
+    </w:p>
+    <w:p>
+      <w:pPr>
+        <w:pStyle w:val="Listaszerbekezds"/>
+        <w:numPr>
+          <w:ilvl w:val="0"/>
+          <w:numId w:val="44"/>
+        </w:numPr>
+        <w:rPr>
+          <w:lang w:val="en-US"/>
+        </w:rPr>
+      </w:pPr>
+      <w:r>
+        <w:rPr>
+          <w:lang w:val="en-US"/>
+        </w:rPr>
+        <w:t>Appendix E1, E2 and E3 – Diagrams with exported images.</w:t>
+      </w:r>
+    </w:p>
+    <w:p>
+      <w:pPr>
+        <w:pStyle w:val="Listaszerbekezds"/>
+        <w:numPr>
+          <w:ilvl w:val="0"/>
+          <w:numId w:val="44"/>
+        </w:numPr>
+        <w:rPr>
+          <w:lang w:val="en-US"/>
+        </w:rPr>
+      </w:pPr>
+      <w:r>
+        <w:rPr>
+          <w:lang w:val="en-US"/>
+        </w:rPr>
+        <w:t>Appendix F – Group Contract.</w:t>
+      </w:r>
+    </w:p>
+    <w:p>
+      <w:pPr>
+        <w:pStyle w:val="Listaszerbekezds"/>
+        <w:numPr>
+          <w:ilvl w:val="0"/>
+          <w:numId w:val="44"/>
+        </w:numPr>
+        <w:rPr>
+          <w:lang w:val="en-US"/>
+        </w:rPr>
+      </w:pPr>
+      <w:r>
+        <w:rPr>
+          <w:lang w:val="en-US"/>
+        </w:rPr>
+        <w:t>Appendix G – Process documentation.</w:t>
+      </w:r>
+    </w:p>
+    <w:p>
+      <w:pPr>
+        <w:rPr>
+          <w:lang w:val="en-US"/>
+        </w:rPr>
+      </w:pPr>
     </w:p>
     <w:p>
       <w:pPr>
@@ -6171,6 +6453,119 @@
     </w:lvl>
   </w:abstractNum>
   <w:abstractNum w:abstractNumId="12" w15:restartNumberingAfterBreak="0">
+    <w:nsid w:val="28F61D27"/>
+    <w:multiLevelType w:val="hybridMultilevel"/>
+    <w:tmpl w:val="4A029356"/>
+    <w:lvl w:ilvl="0" w:tplc="040E0001">
+      <w:start w:val="1"/>
+      <w:numFmt w:val="bullet"/>
+      <w:lvlText w:val=""/>
+      <w:lvlJc w:val="left"/>
+      <w:pPr>
+        <w:ind w:left="720" w:hanging="360"/>
+      </w:pPr>
+      <w:rPr>
+        <w:rFonts w:ascii="Symbol" w:hAnsi="Symbol" w:hint="default"/>
+      </w:rPr>
+    </w:lvl>
+    <w:lvl w:ilvl="1" w:tplc="040E0003" w:tentative="1">
+      <w:start w:val="1"/>
+      <w:numFmt w:val="bullet"/>
+      <w:lvlText w:val="o"/>
+      <w:lvlJc w:val="left"/>
+      <w:pPr>
+        <w:ind w:left="1440" w:hanging="360"/>
+      </w:pPr>
+      <w:rPr>
+        <w:rFonts w:ascii="Courier New" w:hAnsi="Courier New" w:cs="Courier New" w:hint="default"/>
+      </w:rPr>
+    </w:lvl>
+    <w:lvl w:ilvl="2" w:tplc="040E0005" w:tentative="1">
+      <w:start w:val="1"/>
+      <w:numFmt w:val="bullet"/>
+      <w:lvlText w:val=""/>
+      <w:lvlJc w:val="left"/>
+      <w:pPr>
+        <w:ind w:left="2160" w:hanging="360"/>
+      </w:pPr>
+      <w:rPr>
+        <w:rFonts w:ascii="Wingdings" w:hAnsi="Wingdings" w:hint="default"/>
+      </w:rPr>
+    </w:lvl>
+    <w:lvl w:ilvl="3" w:tplc="040E0001" w:tentative="1">
+      <w:start w:val="1"/>
+      <w:numFmt w:val="bullet"/>
+      <w:lvlText w:val=""/>
+      <w:lvlJc w:val="left"/>
+      <w:pPr>
+        <w:ind w:left="2880" w:hanging="360"/>
+      </w:pPr>
+      <w:rPr>
+        <w:rFonts w:ascii="Symbol" w:hAnsi="Symbol" w:hint="default"/>
+      </w:rPr>
+    </w:lvl>
+    <w:lvl w:ilvl="4" w:tplc="040E0003" w:tentative="1">
+      <w:start w:val="1"/>
+      <w:numFmt w:val="bullet"/>
+      <w:lvlText w:val="o"/>
+      <w:lvlJc w:val="left"/>
+      <w:pPr>
+        <w:ind w:left="3600" w:hanging="360"/>
+      </w:pPr>
+      <w:rPr>
+        <w:rFonts w:ascii="Courier New" w:hAnsi="Courier New" w:cs="Courier New" w:hint="default"/>
+      </w:rPr>
+    </w:lvl>
+    <w:lvl w:ilvl="5" w:tplc="040E0005" w:tentative="1">
+      <w:start w:val="1"/>
+      <w:numFmt w:val="bullet"/>
+      <w:lvlText w:val=""/>
+      <w:lvlJc w:val="left"/>
+      <w:pPr>
+        <w:ind w:left="4320" w:hanging="360"/>
+      </w:pPr>
+      <w:rPr>
+        <w:rFonts w:ascii="Wingdings" w:hAnsi="Wingdings" w:hint="default"/>
+      </w:rPr>
+    </w:lvl>
+    <w:lvl w:ilvl="6" w:tplc="040E0001" w:tentative="1">
+      <w:start w:val="1"/>
+      <w:numFmt w:val="bullet"/>
+      <w:lvlText w:val=""/>
+      <w:lvlJc w:val="left"/>
+      <w:pPr>
+        <w:ind w:left="5040" w:hanging="360"/>
+      </w:pPr>
+      <w:rPr>
+        <w:rFonts w:ascii="Symbol" w:hAnsi="Symbol" w:hint="default"/>
+      </w:rPr>
+    </w:lvl>
+    <w:lvl w:ilvl="7" w:tplc="040E0003" w:tentative="1">
+      <w:start w:val="1"/>
+      <w:numFmt w:val="bullet"/>
+      <w:lvlText w:val="o"/>
+      <w:lvlJc w:val="left"/>
+      <w:pPr>
+        <w:ind w:left="5760" w:hanging="360"/>
+      </w:pPr>
+      <w:rPr>
+        <w:rFonts w:ascii="Courier New" w:hAnsi="Courier New" w:cs="Courier New" w:hint="default"/>
+      </w:rPr>
+    </w:lvl>
+    <w:lvl w:ilvl="8" w:tplc="040E0005" w:tentative="1">
+      <w:start w:val="1"/>
+      <w:numFmt w:val="bullet"/>
+      <w:lvlText w:val=""/>
+      <w:lvlJc w:val="left"/>
+      <w:pPr>
+        <w:ind w:left="6480" w:hanging="360"/>
+      </w:pPr>
+      <w:rPr>
+        <w:rFonts w:ascii="Wingdings" w:hAnsi="Wingdings" w:hint="default"/>
+      </w:rPr>
+    </w:lvl>
+  </w:abstractNum>
+  <w:abstractNum w:abstractNumId="13" w15:restartNumberingAfterBreak="0">
     <w:nsid w:val="2B4B0F78"/>
     <w:multiLevelType w:val="multilevel"/>
     <w:tmpl w:val="5570FFAE"/>
@@ -6290,7 +6685,7 @@
       </w:rPr>
     </w:lvl>
   </w:abstractNum>
-  <w:abstractNum w:abstractNumId="13" w15:restartNumberingAfterBreak="0">
+  <w:abstractNum w:abstractNumId="14" w15:restartNumberingAfterBreak="0">
     <w:nsid w:val="31E422E3"/>
     <w:multiLevelType w:val="hybridMultilevel"/>
     <w:tmpl w:val="2EC6B5F4"/>
@@ -6403,7 +6798,7 @@
       </w:rPr>
     </w:lvl>
   </w:abstractNum>
-  <w:abstractNum w:abstractNumId="14" w15:restartNumberingAfterBreak="0">
+  <w:abstractNum w:abstractNumId="15" w15:restartNumberingAfterBreak="0">
     <w:nsid w:val="34100B47"/>
     <w:multiLevelType w:val="multilevel"/>
     <w:tmpl w:val="B4A0FC78"/>
@@ -6516,7 +6911,7 @@
       </w:rPr>
     </w:lvl>
   </w:abstractNum>
-  <w:abstractNum w:abstractNumId="15" w15:restartNumberingAfterBreak="0">
+  <w:abstractNum w:abstractNumId="16" w15:restartNumberingAfterBreak="0">
     <w:nsid w:val="3E0A4316"/>
     <w:multiLevelType w:val="multilevel"/>
     <w:tmpl w:val="DFDCA636"/>
@@ -6629,7 +7024,7 @@
       </w:rPr>
     </w:lvl>
   </w:abstractNum>
-  <w:abstractNum w:abstractNumId="16" w15:restartNumberingAfterBreak="0">
+  <w:abstractNum w:abstractNumId="17" w15:restartNumberingAfterBreak="0">
     <w:nsid w:val="418B34AB"/>
     <w:multiLevelType w:val="hybridMultilevel"/>
     <w:tmpl w:val="6DF4C6D6"/>
@@ -6742,7 +7137,7 @@
       </w:rPr>
     </w:lvl>
   </w:abstractNum>
-  <w:abstractNum w:abstractNumId="17" w15:restartNumberingAfterBreak="0">
+  <w:abstractNum w:abstractNumId="18" w15:restartNumberingAfterBreak="0">
     <w:nsid w:val="43FD7C73"/>
     <w:multiLevelType w:val="hybridMultilevel"/>
     <w:tmpl w:val="4FE21F72"/>
@@ -6855,7 +7250,7 @@
       </w:rPr>
     </w:lvl>
   </w:abstractNum>
-  <w:abstractNum w:abstractNumId="18" w15:restartNumberingAfterBreak="0">
+  <w:abstractNum w:abstractNumId="19" w15:restartNumberingAfterBreak="0">
     <w:nsid w:val="441F233C"/>
     <w:multiLevelType w:val="hybridMultilevel"/>
     <w:tmpl w:val="F9A82954"/>
@@ -6968,7 +7363,7 @@
       </w:rPr>
     </w:lvl>
   </w:abstractNum>
-  <w:abstractNum w:abstractNumId="19" w15:restartNumberingAfterBreak="0">
+  <w:abstractNum w:abstractNumId="20" w15:restartNumberingAfterBreak="0">
     <w:nsid w:val="4B9B3A5D"/>
     <w:multiLevelType w:val="hybridMultilevel"/>
     <w:tmpl w:val="97B0CA5E"/>
@@ -7081,7 +7476,7 @@
       </w:rPr>
     </w:lvl>
   </w:abstractNum>
-  <w:abstractNum w:abstractNumId="20" w15:restartNumberingAfterBreak="0">
+  <w:abstractNum w:abstractNumId="21" w15:restartNumberingAfterBreak="0">
     <w:nsid w:val="4C262132"/>
     <w:multiLevelType w:val="hybridMultilevel"/>
     <w:tmpl w:val="59AC867C"/>
@@ -7194,7 +7589,7 @@
       </w:rPr>
     </w:lvl>
   </w:abstractNum>
-  <w:abstractNum w:abstractNumId="21" w15:restartNumberingAfterBreak="0">
+  <w:abstractNum w:abstractNumId="22" w15:restartNumberingAfterBreak="0">
     <w:nsid w:val="51AA3A79"/>
     <w:multiLevelType w:val="hybridMultilevel"/>
     <w:tmpl w:val="E4960046"/>
@@ -7307,7 +7702,7 @@
       </w:rPr>
     </w:lvl>
   </w:abstractNum>
-  <w:abstractNum w:abstractNumId="22" w15:restartNumberingAfterBreak="0">
+  <w:abstractNum w:abstractNumId="23" w15:restartNumberingAfterBreak="0">
     <w:nsid w:val="54213F65"/>
     <w:multiLevelType w:val="hybridMultilevel"/>
     <w:tmpl w:val="9C4CB3AE"/>
@@ -7393,7 +7788,7 @@
       </w:pPr>
     </w:lvl>
   </w:abstractNum>
-  <w:abstractNum w:abstractNumId="23" w15:restartNumberingAfterBreak="0">
+  <w:abstractNum w:abstractNumId="24" w15:restartNumberingAfterBreak="0">
     <w:nsid w:val="56844F5E"/>
     <w:multiLevelType w:val="multilevel"/>
     <w:tmpl w:val="10981264"/>
@@ -7513,7 +7908,7 @@
       </w:rPr>
     </w:lvl>
   </w:abstractNum>
-  <w:abstractNum w:abstractNumId="24" w15:restartNumberingAfterBreak="0">
+  <w:abstractNum w:abstractNumId="25" w15:restartNumberingAfterBreak="0">
     <w:nsid w:val="5A622229"/>
     <w:multiLevelType w:val="hybridMultilevel"/>
     <w:tmpl w:val="92CACFF8"/>
@@ -7626,7 +8021,7 @@
       </w:rPr>
     </w:lvl>
   </w:abstractNum>
-  <w:abstractNum w:abstractNumId="25" w15:restartNumberingAfterBreak="0">
+  <w:abstractNum w:abstractNumId="26" w15:restartNumberingAfterBreak="0">
     <w:nsid w:val="61344C8A"/>
     <w:multiLevelType w:val="multilevel"/>
     <w:tmpl w:val="7EA84FE0"/>
@@ -7748,7 +8143,7 @@
       </w:rPr>
     </w:lvl>
   </w:abstractNum>
-  <w:abstractNum w:abstractNumId="26" w15:restartNumberingAfterBreak="0">
+  <w:abstractNum w:abstractNumId="27" w15:restartNumberingAfterBreak="0">
     <w:nsid w:val="635F007A"/>
     <w:multiLevelType w:val="hybridMultilevel"/>
     <w:tmpl w:val="D3D63F66"/>
@@ -7834,7 +8229,7 @@
       </w:pPr>
     </w:lvl>
   </w:abstractNum>
-  <w:abstractNum w:abstractNumId="27" w15:restartNumberingAfterBreak="0">
+  <w:abstractNum w:abstractNumId="28" w15:restartNumberingAfterBreak="0">
     <w:nsid w:val="654544AE"/>
     <w:multiLevelType w:val="multilevel"/>
     <w:tmpl w:val="F678EEA0"/>
@@ -7947,7 +8342,7 @@
       </w:rPr>
     </w:lvl>
   </w:abstractNum>
-  <w:abstractNum w:abstractNumId="28" w15:restartNumberingAfterBreak="0">
+  <w:abstractNum w:abstractNumId="29" w15:restartNumberingAfterBreak="0">
     <w:nsid w:val="688513FC"/>
     <w:multiLevelType w:val="hybridMultilevel"/>
     <w:tmpl w:val="C95A31CE"/>
@@ -8060,7 +8455,7 @@
       </w:rPr>
     </w:lvl>
   </w:abstractNum>
-  <w:abstractNum w:abstractNumId="29" w15:restartNumberingAfterBreak="0">
+  <w:abstractNum w:abstractNumId="30" w15:restartNumberingAfterBreak="0">
     <w:nsid w:val="6A227A4E"/>
     <w:multiLevelType w:val="hybridMultilevel"/>
     <w:tmpl w:val="AE825E76"/>
@@ -8173,7 +8568,7 @@
       </w:rPr>
     </w:lvl>
   </w:abstractNum>
-  <w:abstractNum w:abstractNumId="30" w15:restartNumberingAfterBreak="0">
+  <w:abstractNum w:abstractNumId="31" w15:restartNumberingAfterBreak="0">
     <w:nsid w:val="6CD03F13"/>
     <w:multiLevelType w:val="hybridMultilevel"/>
     <w:tmpl w:val="E138D460"/>
@@ -8286,7 +8681,7 @@
       </w:rPr>
     </w:lvl>
   </w:abstractNum>
-  <w:abstractNum w:abstractNumId="31" w15:restartNumberingAfterBreak="0">
+  <w:abstractNum w:abstractNumId="32" w15:restartNumberingAfterBreak="0">
     <w:nsid w:val="6EAB56AA"/>
     <w:multiLevelType w:val="hybridMultilevel"/>
     <w:tmpl w:val="DD664ECE"/>
@@ -8399,7 +8794,7 @@
       </w:rPr>
     </w:lvl>
   </w:abstractNum>
-  <w:abstractNum w:abstractNumId="32" w15:restartNumberingAfterBreak="0">
+  <w:abstractNum w:abstractNumId="33" w15:restartNumberingAfterBreak="0">
     <w:nsid w:val="6F891BE2"/>
     <w:multiLevelType w:val="hybridMultilevel"/>
     <w:tmpl w:val="C44E64DE"/>
@@ -8485,7 +8880,7 @@
       </w:pPr>
     </w:lvl>
   </w:abstractNum>
-  <w:abstractNum w:abstractNumId="33" w15:restartNumberingAfterBreak="0">
+  <w:abstractNum w:abstractNumId="34" w15:restartNumberingAfterBreak="0">
     <w:nsid w:val="71837E12"/>
     <w:multiLevelType w:val="hybridMultilevel"/>
     <w:tmpl w:val="78B06EDE"/>
@@ -8571,7 +8966,7 @@
       </w:pPr>
     </w:lvl>
   </w:abstractNum>
-  <w:abstractNum w:abstractNumId="34" w15:restartNumberingAfterBreak="0">
+  <w:abstractNum w:abstractNumId="35" w15:restartNumberingAfterBreak="0">
     <w:nsid w:val="72685691"/>
     <w:multiLevelType w:val="hybridMultilevel"/>
     <w:tmpl w:val="99F0F1A4"/>
@@ -8657,7 +9052,7 @@
       </w:pPr>
     </w:lvl>
   </w:abstractNum>
-  <w:abstractNum w:abstractNumId="35" w15:restartNumberingAfterBreak="0">
+  <w:abstractNum w:abstractNumId="36" w15:restartNumberingAfterBreak="0">
     <w:nsid w:val="748970EC"/>
     <w:multiLevelType w:val="hybridMultilevel"/>
     <w:tmpl w:val="A01E3A28"/>
@@ -8770,7 +9165,7 @@
       </w:rPr>
     </w:lvl>
   </w:abstractNum>
-  <w:abstractNum w:abstractNumId="36" w15:restartNumberingAfterBreak="0">
+  <w:abstractNum w:abstractNumId="37" w15:restartNumberingAfterBreak="0">
     <w:nsid w:val="756F0782"/>
     <w:multiLevelType w:val="hybridMultilevel"/>
     <w:tmpl w:val="5D96B69C"/>
@@ -8883,7 +9278,7 @@
       </w:rPr>
     </w:lvl>
   </w:abstractNum>
-  <w:abstractNum w:abstractNumId="37" w15:restartNumberingAfterBreak="0">
+  <w:abstractNum w:abstractNumId="38" w15:restartNumberingAfterBreak="0">
     <w:nsid w:val="7C175AEC"/>
     <w:multiLevelType w:val="hybridMultilevel"/>
     <w:tmpl w:val="C4BC10A8"/>
@@ -8996,7 +9391,7 @@
       </w:rPr>
     </w:lvl>
   </w:abstractNum>
-  <w:abstractNum w:abstractNumId="38" w15:restartNumberingAfterBreak="0">
+  <w:abstractNum w:abstractNumId="39" w15:restartNumberingAfterBreak="0">
     <w:nsid w:val="7E20588C"/>
     <w:multiLevelType w:val="multilevel"/>
     <w:tmpl w:val="51246668"/>
@@ -9110,7 +9505,7 @@
       </w:rPr>
     </w:lvl>
   </w:abstractNum>
-  <w:abstractNum w:abstractNumId="39" w15:restartNumberingAfterBreak="0">
+  <w:abstractNum w:abstractNumId="40" w15:restartNumberingAfterBreak="0">
     <w:nsid w:val="7FB354B8"/>
     <w:multiLevelType w:val="multilevel"/>
     <w:tmpl w:val="0F44F1D6"/>
@@ -9232,58 +9627,58 @@
     </w:lvl>
   </w:abstractNum>
   <w:num w:numId="1">
+    <w:abstractNumId w:val="40"/>
+  </w:num>
+  <w:num w:numId="2">
     <w:abstractNumId w:val="39"/>
   </w:num>
-  <w:num w:numId="2">
-    <w:abstractNumId w:val="38"/>
-  </w:num>
   <w:num w:numId="3">
-    <w:abstractNumId w:val="25"/>
+    <w:abstractNumId w:val="26"/>
   </w:num>
   <w:num w:numId="4">
     <w:abstractNumId w:val="8"/>
   </w:num>
   <w:num w:numId="5">
+    <w:abstractNumId w:val="20"/>
+  </w:num>
+  <w:num w:numId="6">
+    <w:abstractNumId w:val="22"/>
+  </w:num>
+  <w:num w:numId="7">
     <w:abstractNumId w:val="19"/>
   </w:num>
-  <w:num w:numId="6">
-    <w:abstractNumId w:val="21"/>
-  </w:num>
-  <w:num w:numId="7">
-    <w:abstractNumId w:val="18"/>
-  </w:num>
   <w:num w:numId="8">
-    <w:abstractNumId w:val="14"/>
+    <w:abstractNumId w:val="15"/>
   </w:num>
   <w:num w:numId="9">
-    <w:abstractNumId w:val="29"/>
+    <w:abstractNumId w:val="30"/>
   </w:num>
   <w:num w:numId="10">
     <w:abstractNumId w:val="1"/>
   </w:num>
   <w:num w:numId="11">
-    <w:abstractNumId w:val="12"/>
+    <w:abstractNumId w:val="13"/>
   </w:num>
   <w:num w:numId="12">
-    <w:abstractNumId w:val="38"/>
+    <w:abstractNumId w:val="39"/>
   </w:num>
   <w:num w:numId="13">
     <w:abstractNumId w:val="0"/>
   </w:num>
   <w:num w:numId="14">
-    <w:abstractNumId w:val="38"/>
+    <w:abstractNumId w:val="39"/>
   </w:num>
   <w:num w:numId="15">
-    <w:abstractNumId w:val="38"/>
+    <w:abstractNumId w:val="39"/>
   </w:num>
   <w:num w:numId="16">
-    <w:abstractNumId w:val="15"/>
+    <w:abstractNumId w:val="16"/>
   </w:num>
   <w:num w:numId="17">
     <w:abstractNumId w:val="6"/>
   </w:num>
   <w:num w:numId="18">
-    <w:abstractNumId w:val="27"/>
+    <w:abstractNumId w:val="28"/>
   </w:num>
   <w:num w:numId="19">
     <w:abstractNumId w:val="10"/>
@@ -9292,22 +9687,22 @@
     <w:abstractNumId w:val="2"/>
   </w:num>
   <w:num w:numId="21">
-    <w:abstractNumId w:val="36"/>
+    <w:abstractNumId w:val="37"/>
   </w:num>
   <w:num w:numId="22">
-    <w:abstractNumId w:val="31"/>
+    <w:abstractNumId w:val="32"/>
   </w:num>
   <w:num w:numId="23">
     <w:abstractNumId w:val="9"/>
   </w:num>
   <w:num w:numId="24">
-    <w:abstractNumId w:val="28"/>
+    <w:abstractNumId w:val="29"/>
   </w:num>
   <w:num w:numId="25">
-    <w:abstractNumId w:val="24"/>
+    <w:abstractNumId w:val="25"/>
   </w:num>
   <w:num w:numId="26">
-    <w:abstractNumId w:val="13"/>
+    <w:abstractNumId w:val="14"/>
   </w:num>
   <w:num w:numId="27">
     <w:abstractNumId w:val="3"/>
@@ -9325,40 +9720,43 @@
     <w:abstractNumId w:val="5"/>
   </w:num>
   <w:num w:numId="32">
+    <w:abstractNumId w:val="36"/>
+  </w:num>
+  <w:num w:numId="33">
+    <w:abstractNumId w:val="21"/>
+  </w:num>
+  <w:num w:numId="34">
+    <w:abstractNumId w:val="34"/>
+  </w:num>
+  <w:num w:numId="35">
+    <w:abstractNumId w:val="33"/>
+  </w:num>
+  <w:num w:numId="36">
+    <w:abstractNumId w:val="23"/>
+  </w:num>
+  <w:num w:numId="37">
     <w:abstractNumId w:val="35"/>
   </w:num>
-  <w:num w:numId="33">
-    <w:abstractNumId w:val="20"/>
-  </w:num>
-  <w:num w:numId="34">
-    <w:abstractNumId w:val="33"/>
-  </w:num>
-  <w:num w:numId="35">
-    <w:abstractNumId w:val="32"/>
-  </w:num>
-  <w:num w:numId="36">
-    <w:abstractNumId w:val="22"/>
-  </w:num>
-  <w:num w:numId="37">
-    <w:abstractNumId w:val="34"/>
-  </w:num>
   <w:num w:numId="38">
-    <w:abstractNumId w:val="16"/>
+    <w:abstractNumId w:val="17"/>
   </w:num>
   <w:num w:numId="39">
-    <w:abstractNumId w:val="30"/>
+    <w:abstractNumId w:val="31"/>
   </w:num>
   <w:num w:numId="40">
-    <w:abstractNumId w:val="26"/>
+    <w:abstractNumId w:val="27"/>
   </w:num>
   <w:num w:numId="41">
-    <w:abstractNumId w:val="23"/>
+    <w:abstractNumId w:val="24"/>
   </w:num>
   <w:num w:numId="42">
-    <w:abstractNumId w:val="37"/>
+    <w:abstractNumId w:val="38"/>
   </w:num>
   <w:num w:numId="43">
-    <w:abstractNumId w:val="17"/>
+    <w:abstractNumId w:val="18"/>
+  </w:num>
+  <w:num w:numId="44">
+    <w:abstractNumId w:val="12"/>
   </w:num>
 </w:numbering>
 </file>
@@ -10679,6 +11077,58 @@
 </file>
 
 <file path=customXml/item1.xml><?xml version="1.0" encoding="utf-8"?>
+<?mso-contentType ?>
+<FormTemplates xmlns="http://schemas.microsoft.com/sharepoint/v3/contenttype/forms">
+  <Display>DocumentLibraryForm</Display>
+  <Edit>DocumentLibraryForm</Edit>
+  <New>DocumentLibraryForm</New>
+</FormTemplates>
+</file>
+
+<file path=customXml/item2.xml><?xml version="1.0" encoding="utf-8"?>
+<p:properties xmlns:p="http://schemas.microsoft.com/office/2006/metadata/properties" xmlns:xsi="http://www.w3.org/2001/XMLSchema-instance" xmlns:pc="http://schemas.microsoft.com/office/infopath/2007/PartnerControls">
+  <documentManagement/>
+</p:properties>
+</file>
+
+<file path=customXml/item3.xml><?xml version="1.0" encoding="utf-8"?>
+<b:Sources xmlns:b="http://schemas.openxmlformats.org/officeDocument/2006/bibliography" xmlns="http://schemas.openxmlformats.org/officeDocument/2006/bibliography" SelectedStyle="\HarvardAnglia2008OfficeOnline.xsl" StyleName="Harvard - Anglia" Version="2008">
+  <b:Source>
+    <b:Tag>Nat</b:Tag>
+    <b:SourceType>Report</b:SourceType>
+    <b:Guid>{FD74F6E0-8365-42B9-812E-9E81F9564E6D}</b:Guid>
+    <b:Title>Scientific and Technical Reports -</b:Title>
+    <b:Author>
+      <b:Author>
+        <b:Corporate>NISO</b:Corporate>
+      </b:Author>
+    </b:Author>
+    <b:Year>2010</b:Year>
+    <b:Publisher>National Information Standards Oganization</b:Publisher>
+    <b:City>Baltimore</b:City>
+    <b:RefOrder>2</b:RefOrder>
+  </b:Source>
+  <b:Source>
+    <b:Tag>VIAon</b:Tag>
+    <b:SourceType>Report</b:SourceType>
+    <b:Guid>{A48F483B-3911-4639-89D6-9C11B74A3A53}</b:Guid>
+    <b:Title>Confidential Student Reports</b:Title>
+    <b:Year>in preparation</b:Year>
+    <b:Author>
+      <b:Author>
+        <b:NameList>
+          <b:Person>
+            <b:Last>VIA Engineering</b:Last>
+          </b:Person>
+        </b:NameList>
+      </b:Author>
+    </b:Author>
+    <b:RefOrder>1</b:RefOrder>
+  </b:Source>
+</b:Sources>
+</file>
+
+<file path=customXml/item4.xml><?xml version="1.0" encoding="utf-8"?>
 <ct:contentTypeSchema xmlns:ct="http://schemas.microsoft.com/office/2006/metadata/contentType" xmlns:ma="http://schemas.microsoft.com/office/2006/metadata/properties/metaAttributes" ct:_="" ma:_="" ma:contentTypeName="Document" ma:contentTypeID="0x010100D0C57C8EB1A9294BB1CC6B7F886B9453" ma:contentTypeVersion="0" ma:contentTypeDescription="Create a new document." ma:contentTypeScope="" ma:versionID="efb291d2a50a6c17a797138ba530ec02">
   <xsd:schema xmlns:xsd="http://www.w3.org/2001/XMLSchema" xmlns:xs="http://www.w3.org/2001/XMLSchema" xmlns:p="http://schemas.microsoft.com/office/2006/metadata/properties" targetNamespace="http://schemas.microsoft.com/office/2006/metadata/properties" ma:root="true" ma:fieldsID="1b05d82d297216baf5b26c55225140df">
     <xsd:element name="properties">
@@ -10792,59 +11242,32 @@
 </ct:contentTypeSchema>
 </file>
 
-<file path=customXml/item2.xml><?xml version="1.0" encoding="utf-8"?>
-<b:Sources xmlns:b="http://schemas.openxmlformats.org/officeDocument/2006/bibliography" xmlns="http://schemas.openxmlformats.org/officeDocument/2006/bibliography" SelectedStyle="\HarvardAnglia2008OfficeOnline.xsl" StyleName="Harvard - Anglia" Version="2008">
-  <b:Source>
-    <b:Tag>Nat</b:Tag>
-    <b:SourceType>Report</b:SourceType>
-    <b:Guid>{FD74F6E0-8365-42B9-812E-9E81F9564E6D}</b:Guid>
-    <b:Title>Scientific and Technical Reports -</b:Title>
-    <b:Author>
-      <b:Author>
-        <b:Corporate>NISO</b:Corporate>
-      </b:Author>
-    </b:Author>
-    <b:Year>2010</b:Year>
-    <b:Publisher>National Information Standards Oganization</b:Publisher>
-    <b:City>Baltimore</b:City>
-    <b:RefOrder>2</b:RefOrder>
-  </b:Source>
-  <b:Source>
-    <b:Tag>VIAon</b:Tag>
-    <b:SourceType>Report</b:SourceType>
-    <b:Guid>{A48F483B-3911-4639-89D6-9C11B74A3A53}</b:Guid>
-    <b:Title>Confidential Student Reports</b:Title>
-    <b:Year>in preparation</b:Year>
-    <b:Author>
-      <b:Author>
-        <b:NameList>
-          <b:Person>
-            <b:Last>VIA Engineering</b:Last>
-          </b:Person>
-        </b:NameList>
-      </b:Author>
-    </b:Author>
-    <b:RefOrder>1</b:RefOrder>
-  </b:Source>
-</b:Sources>
+<file path=customXml/itemProps1.xml><?xml version="1.0" encoding="utf-8"?>
+<ds:datastoreItem xmlns:ds="http://schemas.openxmlformats.org/officeDocument/2006/customXml" ds:itemID="{36B18D59-688D-4806-A4EA-B7808C4D834E}">
+  <ds:schemaRefs>
+    <ds:schemaRef ds:uri="http://schemas.microsoft.com/sharepoint/v3/contenttype/forms"/>
+  </ds:schemaRefs>
+</ds:datastoreItem>
 </file>
 
-<file path=customXml/item3.xml><?xml version="1.0" encoding="utf-8"?>
-<p:properties xmlns:p="http://schemas.microsoft.com/office/2006/metadata/properties" xmlns:xsi="http://www.w3.org/2001/XMLSchema-instance" xmlns:pc="http://schemas.microsoft.com/office/infopath/2007/PartnerControls">
-  <documentManagement/>
-</p:properties>
+<file path=customXml/itemProps2.xml><?xml version="1.0" encoding="utf-8"?>
+<ds:datastoreItem xmlns:ds="http://schemas.openxmlformats.org/officeDocument/2006/customXml" ds:itemID="{B3EBB357-DA60-469A-B5F2-E35DF6FD1B0D}">
+  <ds:schemaRefs>
+    <ds:schemaRef ds:uri="http://schemas.microsoft.com/office/2006/metadata/properties"/>
+    <ds:schemaRef ds:uri="http://schemas.microsoft.com/office/infopath/2007/PartnerControls"/>
+  </ds:schemaRefs>
+</ds:datastoreItem>
 </file>
 
-<file path=customXml/item4.xml><?xml version="1.0" encoding="utf-8"?>
-<?mso-contentType ?>
-<FormTemplates xmlns="http://schemas.microsoft.com/sharepoint/v3/contenttype/forms">
-  <Display>DocumentLibraryForm</Display>
-  <Edit>DocumentLibraryForm</Edit>
-  <New>DocumentLibraryForm</New>
-</FormTemplates>
+<file path=customXml/itemProps3.xml><?xml version="1.0" encoding="utf-8"?>
+<ds:datastoreItem xmlns:ds="http://schemas.openxmlformats.org/officeDocument/2006/customXml" ds:itemID="{8B120327-2DBC-4C50-B219-BC6BCDD538A8}">
+  <ds:schemaRefs>
+    <ds:schemaRef ds:uri="http://schemas.openxmlformats.org/officeDocument/2006/bibliography"/>
+  </ds:schemaRefs>
+</ds:datastoreItem>
 </file>
 
-<file path=customXml/itemProps1.xml><?xml version="1.0" encoding="utf-8"?>
+<file path=customXml/itemProps4.xml><?xml version="1.0" encoding="utf-8"?>
 <ds:datastoreItem xmlns:ds="http://schemas.openxmlformats.org/officeDocument/2006/customXml" ds:itemID="{362AB138-BE4A-4AD3-B53E-26200E7BBA94}">
   <ds:schemaRefs>
     <ds:schemaRef ds:uri="http://schemas.microsoft.com/office/2006/metadata/contentType"/>
@@ -10858,29 +11281,4 @@
     <ds:schemaRef ds:uri="http://schemas.microsoft.com/office/infopath/2007/PartnerControls"/>
   </ds:schemaRefs>
 </ds:datastoreItem>
-</file>
-
-<file path=customXml/itemProps2.xml><?xml version="1.0" encoding="utf-8"?>
-<ds:datastoreItem xmlns:ds="http://schemas.openxmlformats.org/officeDocument/2006/customXml" ds:itemID="{8B120327-2DBC-4C50-B219-BC6BCDD538A8}">
-  <ds:schemaRefs>
-    <ds:schemaRef ds:uri="http://schemas.openxmlformats.org/officeDocument/2006/bibliography"/>
-  </ds:schemaRefs>
-</ds:datastoreItem>
-</file>
-
-<file path=customXml/itemProps3.xml><?xml version="1.0" encoding="utf-8"?>
-<ds:datastoreItem xmlns:ds="http://schemas.openxmlformats.org/officeDocument/2006/customXml" ds:itemID="{B3EBB357-DA60-469A-B5F2-E35DF6FD1B0D}">
-  <ds:schemaRefs>
-    <ds:schemaRef ds:uri="http://schemas.microsoft.com/office/2006/metadata/properties"/>
-    <ds:schemaRef ds:uri="http://schemas.microsoft.com/office/infopath/2007/PartnerControls"/>
-  </ds:schemaRefs>
-</ds:datastoreItem>
-</file>
-
-<file path=customXml/itemProps4.xml><?xml version="1.0" encoding="utf-8"?>
-<ds:datastoreItem xmlns:ds="http://schemas.openxmlformats.org/officeDocument/2006/customXml" ds:itemID="{36B18D59-688D-4806-A4EA-B7808C4D834E}">
-  <ds:schemaRefs>
-    <ds:schemaRef ds:uri="http://schemas.microsoft.com/sharepoint/v3/contenttype/forms"/>
-  </ds:schemaRefs>
-</ds:datastoreItem>
 </file>
</xml_diff>

<commit_message>
Project report done (excl. images and code)
</commit_message>
<xml_diff>
--- a/docs/ProjectReport_Android.docx
+++ b/docs/ProjectReport_Android.docx
@@ -2136,15 +2136,7 @@
         <w:jc w:val="both"/>
       </w:pPr>
       <w:r>
-        <w:t xml:space="preserve">This should lead to why this project is relevant and outline your aim and objectives. Which technical problems and challenges will be presented in this report, again taken from your project </w:t>
-      </w:r>
-      <w:proofErr w:type="gramStart"/>
-      <w:r>
-        <w:t>description.</w:t>
-      </w:r>
-      <w:proofErr w:type="gramEnd"/>
-      <w:r>
-        <w:t xml:space="preserve"> System illustrations and rich pictures are welcome here.</w:t>
+        <w:t>This should lead to why this project is relevant and outline your aim and objectives. Which technical problems and challenges will be presented in this report, again taken from your project description. System illustrations and rich pictures are welcome here.</w:t>
       </w:r>
     </w:p>
     <w:p>
@@ -2487,6 +2479,26 @@
     </w:p>
     <w:p>
       <w:pPr>
+        <w:jc w:val="right"/>
+        <w:rPr>
+          <w:lang w:val="da-DK"/>
+        </w:rPr>
+      </w:pPr>
+      <w:r>
+        <w:rPr>
+          <w:lang w:val="da-DK"/>
+        </w:rPr>
+        <w:t>Bogdan Mezei, Uldis Alksnis an</w:t>
+      </w:r>
+      <w:r>
+        <w:rPr>
+          <w:lang w:val="da-DK"/>
+        </w:rPr>
+        <w:t>d Kristóf Lénárd</w:t>
+      </w:r>
+    </w:p>
+    <w:p>
+      <w:pPr>
         <w:pStyle w:val="Cmsor3"/>
       </w:pPr>
       <w:r>
@@ -2687,11 +2699,9 @@
       <w:r>
         <w:t xml:space="preserve">The operating system has a special thread pool such as generating a UI thread, background (also called worker) threads, and possibly others. This is built into the Android </w:t>
       </w:r>
-      <w:proofErr w:type="gramStart"/>
-      <w:r>
-        <w:t>system,</w:t>
-      </w:r>
-      <w:proofErr w:type="gramEnd"/>
+      <w:r>
+        <w:t>system;</w:t>
+      </w:r>
       <w:r>
         <w:t xml:space="preserve"> therefore, it also was used.</w:t>
       </w:r>
@@ -2707,7 +2717,65 @@
     </w:p>
     <w:p>
       <w:r>
-        <w:t>WRITE_UI_DESIGN</w:t>
+        <w:t xml:space="preserve">During UI design, two main goals were defined. First, simplicity, to ensure that no detailed user guides are required to be able to use the system to the fullest. Second, accessibility, to ensure that users with certain disabilities (such as being sight-impaired) are also able to use the system without additional difficulties. Besides these goals, the main objective of course was to deliver a high-quality user experience in such a format. </w:t>
+      </w:r>
+    </w:p>
+    <w:p/>
+    <w:p>
+      <w:r>
+        <w:t>UI designer Bogdan Mezei has be</w:t>
+      </w:r>
+      <w:r>
+        <w:t xml:space="preserve">en the principal force behind the initial creation of designs, with all three team members implementing these. These designs were simple yet effective, covering all functionalities that were to be implemented in the release version. After verification and UX testing of these designs, the following designs were adopted: </w:t>
+      </w:r>
+    </w:p>
+    <w:p/>
+    <w:p>
+      <w:r>
+        <w:rPr>
+          <w:noProof/>
+        </w:rPr>
+        <w:drawing>
+          <wp:inline distT="0" distB="0" distL="0" distR="0" wp14:anchorId="6E158444" wp14:editId="6F8BAD59">
+            <wp:extent cx="5400040" cy="3607435"/>
+            <wp:effectExtent l="0" t="0" r="0" b="0"/>
+            <wp:docPr id="3" name="Kép 3"/>
+            <wp:cNvGraphicFramePr>
+              <a:graphicFrameLocks xmlns:a="http://schemas.openxmlformats.org/drawingml/2006/main" noChangeAspect="1"/>
+            </wp:cNvGraphicFramePr>
+            <a:graphic xmlns:a="http://schemas.openxmlformats.org/drawingml/2006/main">
+              <a:graphicData uri="http://schemas.openxmlformats.org/drawingml/2006/picture">
+                <pic:pic xmlns:pic="http://schemas.openxmlformats.org/drawingml/2006/picture">
+                  <pic:nvPicPr>
+                    <pic:cNvPr id="3" name="Kép 3"/>
+                    <pic:cNvPicPr/>
+                  </pic:nvPicPr>
+                  <pic:blipFill>
+                    <a:blip r:embed="rId15">
+                      <a:extLst>
+                        <a:ext uri="{28A0092B-C50C-407E-A947-70E740481C1C}">
+                          <a14:useLocalDpi xmlns:a14="http://schemas.microsoft.com/office/drawing/2010/main" val="0"/>
+                        </a:ext>
+                      </a:extLst>
+                    </a:blip>
+                    <a:stretch>
+                      <a:fillRect/>
+                    </a:stretch>
+                  </pic:blipFill>
+                  <pic:spPr>
+                    <a:xfrm>
+                      <a:off x="0" y="0"/>
+                      <a:ext cx="5400040" cy="3607435"/>
+                    </a:xfrm>
+                    <a:prstGeom prst="rect">
+                      <a:avLst/>
+                    </a:prstGeom>
+                  </pic:spPr>
+                </pic:pic>
+              </a:graphicData>
+            </a:graphic>
+          </wp:inline>
+        </w:drawing>
       </w:r>
     </w:p>
     <w:p>
@@ -2720,160 +2788,7 @@
         <w:jc w:val="both"/>
       </w:pPr>
       <w:r>
-        <w:t xml:space="preserve">The purpose of the design section is to outline HOW the system is structured; </w:t>
-      </w:r>
-      <w:proofErr w:type="gramStart"/>
-      <w:r>
-        <w:t>i.e.</w:t>
-      </w:r>
-      <w:proofErr w:type="gramEnd"/>
-      <w:r>
-        <w:t xml:space="preserve"> to transform the artefacts of the analysis into a model that can be implemented. The design section is relevant for the programmer, whereas the analysis is relevant for the stakeholder.</w:t>
-      </w:r>
-    </w:p>
-    <w:p>
-      <w:pPr>
-        <w:jc w:val="both"/>
-      </w:pPr>
-      <w:r>
-        <w:t>Elements that may be relevant in this section:</w:t>
-      </w:r>
-    </w:p>
-    <w:p>
-      <w:pPr>
-        <w:pStyle w:val="Felsorols"/>
-        <w:numPr>
-          <w:ilvl w:val="0"/>
-          <w:numId w:val="41"/>
-        </w:numPr>
-      </w:pPr>
-      <w:r>
-        <w:t xml:space="preserve">Architecture: Find architecture patterns here (Leszek </w:t>
-      </w:r>
-      <w:proofErr w:type="spellStart"/>
-      <w:r>
-        <w:t>Maciaszek</w:t>
-      </w:r>
-      <w:proofErr w:type="spellEnd"/>
-      <w:r>
-        <w:t xml:space="preserve"> 2004, chap.9).</w:t>
-      </w:r>
-    </w:p>
-    <w:p>
-      <w:pPr>
-        <w:pStyle w:val="Felsorols"/>
-        <w:numPr>
-          <w:ilvl w:val="0"/>
-          <w:numId w:val="41"/>
-        </w:numPr>
-      </w:pPr>
-      <w:r>
-        <w:t>Technologies: Describe technologies used, also alternative technologies. Argue for choice of technology according to the project aim.</w:t>
-      </w:r>
-    </w:p>
-    <w:p>
-      <w:pPr>
-        <w:pStyle w:val="Felsorols"/>
-        <w:numPr>
-          <w:ilvl w:val="0"/>
-          <w:numId w:val="41"/>
-        </w:numPr>
-      </w:pPr>
-      <w:r>
-        <w:t>Design Patterns: Describe which design patterns (</w:t>
-      </w:r>
-      <w:proofErr w:type="spellStart"/>
-      <w:r>
-        <w:t>GoF</w:t>
-      </w:r>
-      <w:proofErr w:type="spellEnd"/>
-      <w:r>
-        <w:t xml:space="preserve"> (Gamma et al. 2002) etc.) you are using and why.</w:t>
-      </w:r>
-    </w:p>
-    <w:p>
-      <w:pPr>
-        <w:pStyle w:val="Felsorols"/>
-        <w:numPr>
-          <w:ilvl w:val="0"/>
-          <w:numId w:val="41"/>
-        </w:numPr>
-      </w:pPr>
-      <w:r>
-        <w:t>Class Diagrams</w:t>
-      </w:r>
-    </w:p>
-    <w:p>
-      <w:pPr>
-        <w:pStyle w:val="Felsorols"/>
-        <w:numPr>
-          <w:ilvl w:val="0"/>
-          <w:numId w:val="41"/>
-        </w:numPr>
-      </w:pPr>
-      <w:r>
-        <w:t>Interaction Diagrams</w:t>
-      </w:r>
-    </w:p>
-    <w:p>
-      <w:pPr>
-        <w:pStyle w:val="Felsorols"/>
-        <w:numPr>
-          <w:ilvl w:val="0"/>
-          <w:numId w:val="41"/>
-        </w:numPr>
-      </w:pPr>
-      <w:r>
-        <w:t>UI design choices</w:t>
-      </w:r>
-    </w:p>
-    <w:p>
-      <w:pPr>
-        <w:pStyle w:val="Felsorols"/>
-        <w:numPr>
-          <w:ilvl w:val="0"/>
-          <w:numId w:val="41"/>
-        </w:numPr>
-      </w:pPr>
-      <w:r>
-        <w:t>Data models, persistence, etc.</w:t>
-      </w:r>
-    </w:p>
-    <w:p>
-      <w:pPr>
-        <w:jc w:val="both"/>
-      </w:pPr>
-    </w:p>
-    <w:p>
-      <w:pPr>
-        <w:jc w:val="both"/>
-      </w:pPr>
-      <w:r>
-        <w:t>You must explain all diagrams in the report. These diagrams including descriptions are the blueprints for the implementation.</w:t>
-      </w:r>
-    </w:p>
-    <w:p>
-      <w:pPr>
-        <w:jc w:val="both"/>
-      </w:pPr>
-      <w:r>
-        <w:t>Hint: One way to figure out which objects/classes are needed in the design is to apply the General Responsibility Assignment Software Patterns/principles (GRASP) (</w:t>
-      </w:r>
-      <w:proofErr w:type="spellStart"/>
-      <w:r>
-        <w:t>Larman</w:t>
-      </w:r>
-      <w:proofErr w:type="spellEnd"/>
-      <w:r>
-        <w:t xml:space="preserve"> 2004, chap.17).</w:t>
-      </w:r>
-    </w:p>
-    <w:p>
-      <w:pPr>
-        <w:jc w:val="both"/>
-      </w:pPr>
-      <w:r>
-        <w:t>Hint: Consider how to design your system to make it testable.</w:t>
+        <w:t>These were used as a base when implementing the UIs in Android Studio.</w:t>
       </w:r>
     </w:p>
     <w:p>
@@ -2908,6 +2823,28 @@
     <w:p>
       <w:pPr>
         <w:pStyle w:val="Szvegtrzs"/>
+        <w:jc w:val="right"/>
+        <w:rPr>
+          <w:rFonts w:ascii="Arial" w:hAnsi="Arial" w:cs="Arial"/>
+          <w:sz w:val="22"/>
+          <w:szCs w:val="22"/>
+          <w:lang w:val="en-GB"/>
+        </w:rPr>
+      </w:pPr>
+      <w:r>
+        <w:rPr>
+          <w:rFonts w:ascii="Arial" w:hAnsi="Arial" w:cs="Arial"/>
+          <w:sz w:val="22"/>
+          <w:szCs w:val="22"/>
+          <w:lang w:val="en-GB"/>
+        </w:rPr>
+        <w:t>Kristóf Lénárd</w:t>
+      </w:r>
+    </w:p>
+    <w:p>
+      <w:pPr>
+        <w:pStyle w:val="Szvegtrzs"/>
+        <w:jc w:val="right"/>
         <w:rPr>
           <w:rFonts w:ascii="Arial" w:hAnsi="Arial" w:cs="Arial"/>
           <w:sz w:val="22"/>
@@ -3809,6 +3746,15 @@
           <w:lang w:eastAsia="hu-HU"/>
         </w:rPr>
         <w:br/>
+      </w:r>
+      <w:r>
+        <w:rPr>
+          <w:rFonts w:ascii="Consolas" w:eastAsia="Times New Roman" w:hAnsi="Consolas" w:cs="Courier New"/>
+          <w:color w:val="CC7832"/>
+          <w:sz w:val="20"/>
+          <w:lang w:eastAsia="hu-HU"/>
+        </w:rPr>
+        <w:lastRenderedPageBreak/>
         <w:t xml:space="preserve">    </w:t>
       </w:r>
       <w:r>
@@ -3948,6 +3894,38 @@
           <w:lang w:eastAsia="hu-HU"/>
         </w:rPr>
         <w:br/>
+        <w:t xml:space="preserve">    </w:t>
+      </w:r>
+      <w:proofErr w:type="spellStart"/>
+      <w:r>
+        <w:rPr>
+          <w:rFonts w:ascii="Consolas" w:eastAsia="Times New Roman" w:hAnsi="Consolas" w:cs="Courier New"/>
+          <w:color w:val="A9B7C6"/>
+          <w:sz w:val="20"/>
+          <w:lang w:eastAsia="hu-HU"/>
+        </w:rPr>
+        <w:t>NavigationUI.</w:t>
+      </w:r>
+      <w:r>
+        <w:rPr>
+          <w:rFonts w:ascii="Consolas" w:eastAsia="Times New Roman" w:hAnsi="Consolas" w:cs="Courier New"/>
+          <w:i/>
+          <w:iCs/>
+          <w:color w:val="A9B7C6"/>
+          <w:sz w:val="20"/>
+          <w:lang w:eastAsia="hu-HU"/>
+        </w:rPr>
+        <w:t>setupActionBarWithNavController</w:t>
+      </w:r>
+      <w:proofErr w:type="spellEnd"/>
+      <w:r>
+        <w:rPr>
+          <w:rFonts w:ascii="Consolas" w:eastAsia="Times New Roman" w:hAnsi="Consolas" w:cs="Courier New"/>
+          <w:color w:val="A9B7C6"/>
+          <w:sz w:val="20"/>
+          <w:lang w:eastAsia="hu-HU"/>
+        </w:rPr>
+        <w:t>(</w:t>
       </w:r>
       <w:r>
         <w:rPr>
@@ -3956,8 +3934,7 @@
           <w:sz w:val="20"/>
           <w:lang w:eastAsia="hu-HU"/>
         </w:rPr>
-        <w:lastRenderedPageBreak/>
-        <w:t xml:space="preserve">    </w:t>
+        <w:t xml:space="preserve">this, </w:t>
       </w:r>
       <w:proofErr w:type="spellStart"/>
       <w:r>
@@ -3967,29 +3944,9 @@
           <w:sz w:val="20"/>
           <w:lang w:eastAsia="hu-HU"/>
         </w:rPr>
-        <w:t>NavigationUI.</w:t>
-      </w:r>
-      <w:r>
-        <w:rPr>
-          <w:rFonts w:ascii="Consolas" w:eastAsia="Times New Roman" w:hAnsi="Consolas" w:cs="Courier New"/>
-          <w:i/>
-          <w:iCs/>
-          <w:color w:val="A9B7C6"/>
-          <w:sz w:val="20"/>
-          <w:lang w:eastAsia="hu-HU"/>
-        </w:rPr>
-        <w:t>setupActionBarWithNavController</w:t>
+        <w:t>navController</w:t>
       </w:r>
       <w:proofErr w:type="spellEnd"/>
-      <w:r>
-        <w:rPr>
-          <w:rFonts w:ascii="Consolas" w:eastAsia="Times New Roman" w:hAnsi="Consolas" w:cs="Courier New"/>
-          <w:color w:val="A9B7C6"/>
-          <w:sz w:val="20"/>
-          <w:lang w:eastAsia="hu-HU"/>
-        </w:rPr>
-        <w:t>(</w:t>
-      </w:r>
       <w:r>
         <w:rPr>
           <w:rFonts w:ascii="Consolas" w:eastAsia="Times New Roman" w:hAnsi="Consolas" w:cs="Courier New"/>
@@ -3997,7 +3954,7 @@
           <w:sz w:val="20"/>
           <w:lang w:eastAsia="hu-HU"/>
         </w:rPr>
-        <w:t xml:space="preserve">this, </w:t>
+        <w:t xml:space="preserve">, </w:t>
       </w:r>
       <w:proofErr w:type="spellStart"/>
       <w:r>
@@ -4007,9 +3964,18 @@
           <w:sz w:val="20"/>
           <w:lang w:eastAsia="hu-HU"/>
         </w:rPr>
-        <w:t>navController</w:t>
+        <w:t>appBarConfiguration</w:t>
       </w:r>
       <w:proofErr w:type="spellEnd"/>
+      <w:r>
+        <w:rPr>
+          <w:rFonts w:ascii="Consolas" w:eastAsia="Times New Roman" w:hAnsi="Consolas" w:cs="Courier New"/>
+          <w:color w:val="A9B7C6"/>
+          <w:sz w:val="20"/>
+          <w:lang w:eastAsia="hu-HU"/>
+        </w:rPr>
+        <w:t>)</w:t>
+      </w:r>
       <w:r>
         <w:rPr>
           <w:rFonts w:ascii="Consolas" w:eastAsia="Times New Roman" w:hAnsi="Consolas" w:cs="Courier New"/>
@@ -4017,27 +3983,7 @@
           <w:sz w:val="20"/>
           <w:lang w:eastAsia="hu-HU"/>
         </w:rPr>
-        <w:t xml:space="preserve">, </w:t>
-      </w:r>
-      <w:proofErr w:type="spellStart"/>
-      <w:r>
-        <w:rPr>
-          <w:rFonts w:ascii="Consolas" w:eastAsia="Times New Roman" w:hAnsi="Consolas" w:cs="Courier New"/>
-          <w:color w:val="A9B7C6"/>
-          <w:sz w:val="20"/>
-          <w:lang w:eastAsia="hu-HU"/>
-        </w:rPr>
-        <w:t>appBarConfiguration</w:t>
-      </w:r>
-      <w:proofErr w:type="spellEnd"/>
-      <w:r>
-        <w:rPr>
-          <w:rFonts w:ascii="Consolas" w:eastAsia="Times New Roman" w:hAnsi="Consolas" w:cs="Courier New"/>
-          <w:color w:val="A9B7C6"/>
-          <w:sz w:val="20"/>
-          <w:lang w:eastAsia="hu-HU"/>
-        </w:rPr>
-        <w:t>)</w:t>
+        <w:t>;</w:t>
       </w:r>
       <w:r>
         <w:rPr>
@@ -4046,8 +3992,51 @@
           <w:sz w:val="20"/>
           <w:lang w:eastAsia="hu-HU"/>
         </w:rPr>
-        <w:t>;</w:t>
-      </w:r>
+        <w:br/>
+        <w:t xml:space="preserve">    </w:t>
+      </w:r>
+      <w:proofErr w:type="spellStart"/>
+      <w:r>
+        <w:rPr>
+          <w:rFonts w:ascii="Consolas" w:eastAsia="Times New Roman" w:hAnsi="Consolas" w:cs="Courier New"/>
+          <w:color w:val="A9B7C6"/>
+          <w:sz w:val="20"/>
+          <w:lang w:eastAsia="hu-HU"/>
+        </w:rPr>
+        <w:t>NavigationUI.</w:t>
+      </w:r>
+      <w:r>
+        <w:rPr>
+          <w:rFonts w:ascii="Consolas" w:eastAsia="Times New Roman" w:hAnsi="Consolas" w:cs="Courier New"/>
+          <w:i/>
+          <w:iCs/>
+          <w:color w:val="A9B7C6"/>
+          <w:sz w:val="20"/>
+          <w:lang w:eastAsia="hu-HU"/>
+        </w:rPr>
+        <w:t>setupWithNavController</w:t>
+      </w:r>
+      <w:proofErr w:type="spellEnd"/>
+      <w:r>
+        <w:rPr>
+          <w:rFonts w:ascii="Consolas" w:eastAsia="Times New Roman" w:hAnsi="Consolas" w:cs="Courier New"/>
+          <w:color w:val="A9B7C6"/>
+          <w:sz w:val="20"/>
+          <w:lang w:eastAsia="hu-HU"/>
+        </w:rPr>
+        <w:t>(</w:t>
+      </w:r>
+      <w:proofErr w:type="spellStart"/>
+      <w:r>
+        <w:rPr>
+          <w:rFonts w:ascii="Consolas" w:eastAsia="Times New Roman" w:hAnsi="Consolas" w:cs="Courier New"/>
+          <w:color w:val="9876AA"/>
+          <w:sz w:val="20"/>
+          <w:lang w:eastAsia="hu-HU"/>
+        </w:rPr>
+        <w:t>bottomNavigationView</w:t>
+      </w:r>
+      <w:proofErr w:type="spellEnd"/>
       <w:r>
         <w:rPr>
           <w:rFonts w:ascii="Consolas" w:eastAsia="Times New Roman" w:hAnsi="Consolas" w:cs="Courier New"/>
@@ -4055,8 +4044,7 @@
           <w:sz w:val="20"/>
           <w:lang w:eastAsia="hu-HU"/>
         </w:rPr>
-        <w:br/>
-        <w:t xml:space="preserve">    </w:t>
+        <w:t xml:space="preserve">, </w:t>
       </w:r>
       <w:proofErr w:type="spellStart"/>
       <w:r>
@@ -4066,40 +4054,18 @@
           <w:sz w:val="20"/>
           <w:lang w:eastAsia="hu-HU"/>
         </w:rPr>
-        <w:t>NavigationUI.</w:t>
-      </w:r>
+        <w:t>navController</w:t>
+      </w:r>
+      <w:proofErr w:type="spellEnd"/>
       <w:r>
         <w:rPr>
           <w:rFonts w:ascii="Consolas" w:eastAsia="Times New Roman" w:hAnsi="Consolas" w:cs="Courier New"/>
-          <w:i/>
-          <w:iCs/>
           <w:color w:val="A9B7C6"/>
           <w:sz w:val="20"/>
           <w:lang w:eastAsia="hu-HU"/>
         </w:rPr>
-        <w:t>setupWithNavController</w:t>
-      </w:r>
-      <w:proofErr w:type="spellEnd"/>
-      <w:r>
-        <w:rPr>
-          <w:rFonts w:ascii="Consolas" w:eastAsia="Times New Roman" w:hAnsi="Consolas" w:cs="Courier New"/>
-          <w:color w:val="A9B7C6"/>
-          <w:sz w:val="20"/>
-          <w:lang w:eastAsia="hu-HU"/>
-        </w:rPr>
-        <w:t>(</w:t>
-      </w:r>
-      <w:proofErr w:type="spellStart"/>
-      <w:r>
-        <w:rPr>
-          <w:rFonts w:ascii="Consolas" w:eastAsia="Times New Roman" w:hAnsi="Consolas" w:cs="Courier New"/>
-          <w:color w:val="9876AA"/>
-          <w:sz w:val="20"/>
-          <w:lang w:eastAsia="hu-HU"/>
-        </w:rPr>
-        <w:t>bottomNavigationView</w:t>
-      </w:r>
-      <w:proofErr w:type="spellEnd"/>
+        <w:t>)</w:t>
+      </w:r>
       <w:r>
         <w:rPr>
           <w:rFonts w:ascii="Consolas" w:eastAsia="Times New Roman" w:hAnsi="Consolas" w:cs="Courier New"/>
@@ -4107,27 +4073,7 @@
           <w:sz w:val="20"/>
           <w:lang w:eastAsia="hu-HU"/>
         </w:rPr>
-        <w:t xml:space="preserve">, </w:t>
-      </w:r>
-      <w:proofErr w:type="spellStart"/>
-      <w:r>
-        <w:rPr>
-          <w:rFonts w:ascii="Consolas" w:eastAsia="Times New Roman" w:hAnsi="Consolas" w:cs="Courier New"/>
-          <w:color w:val="A9B7C6"/>
-          <w:sz w:val="20"/>
-          <w:lang w:eastAsia="hu-HU"/>
-        </w:rPr>
-        <w:t>navController</w:t>
-      </w:r>
-      <w:proofErr w:type="spellEnd"/>
-      <w:r>
-        <w:rPr>
-          <w:rFonts w:ascii="Consolas" w:eastAsia="Times New Roman" w:hAnsi="Consolas" w:cs="Courier New"/>
-          <w:color w:val="A9B7C6"/>
-          <w:sz w:val="20"/>
-          <w:lang w:eastAsia="hu-HU"/>
-        </w:rPr>
-        <w:t>)</w:t>
+        <w:t>;</w:t>
       </w:r>
       <w:r>
         <w:rPr>
@@ -4136,7 +4082,48 @@
           <w:sz w:val="20"/>
           <w:lang w:eastAsia="hu-HU"/>
         </w:rPr>
-        <w:t>;</w:t>
+        <w:br/>
+        <w:t xml:space="preserve">    </w:t>
+      </w:r>
+      <w:proofErr w:type="spellStart"/>
+      <w:r>
+        <w:rPr>
+          <w:rFonts w:ascii="Consolas" w:eastAsia="Times New Roman" w:hAnsi="Consolas" w:cs="Courier New"/>
+          <w:color w:val="A9B7C6"/>
+          <w:sz w:val="20"/>
+          <w:lang w:eastAsia="hu-HU"/>
+        </w:rPr>
+        <w:t>getSupportActionBar</w:t>
+      </w:r>
+      <w:proofErr w:type="spellEnd"/>
+      <w:r>
+        <w:rPr>
+          <w:rFonts w:ascii="Consolas" w:eastAsia="Times New Roman" w:hAnsi="Consolas" w:cs="Courier New"/>
+          <w:color w:val="A9B7C6"/>
+          <w:sz w:val="20"/>
+          <w:lang w:eastAsia="hu-HU"/>
+        </w:rPr>
+        <w:t>().</w:t>
+      </w:r>
+      <w:proofErr w:type="spellStart"/>
+      <w:r>
+        <w:rPr>
+          <w:rFonts w:ascii="Consolas" w:eastAsia="Times New Roman" w:hAnsi="Consolas" w:cs="Courier New"/>
+          <w:color w:val="A9B7C6"/>
+          <w:sz w:val="20"/>
+          <w:lang w:eastAsia="hu-HU"/>
+        </w:rPr>
+        <w:t>setDisplayHomeAsUpEnabled</w:t>
+      </w:r>
+      <w:proofErr w:type="spellEnd"/>
+      <w:r>
+        <w:rPr>
+          <w:rFonts w:ascii="Consolas" w:eastAsia="Times New Roman" w:hAnsi="Consolas" w:cs="Courier New"/>
+          <w:color w:val="A9B7C6"/>
+          <w:sz w:val="20"/>
+          <w:lang w:eastAsia="hu-HU"/>
+        </w:rPr>
+        <w:t>(</w:t>
       </w:r>
       <w:r>
         <w:rPr>
@@ -4145,10 +4132,8 @@
           <w:sz w:val="20"/>
           <w:lang w:eastAsia="hu-HU"/>
         </w:rPr>
-        <w:br/>
-        <w:t xml:space="preserve">    </w:t>
-      </w:r>
-      <w:proofErr w:type="spellStart"/>
+        <w:t>true</w:t>
+      </w:r>
       <w:r>
         <w:rPr>
           <w:rFonts w:ascii="Consolas" w:eastAsia="Times New Roman" w:hAnsi="Consolas" w:cs="Courier New"/>
@@ -4156,37 +4141,7 @@
           <w:sz w:val="20"/>
           <w:lang w:eastAsia="hu-HU"/>
         </w:rPr>
-        <w:t>getSupportActionBar</w:t>
-      </w:r>
-      <w:proofErr w:type="spellEnd"/>
-      <w:r>
-        <w:rPr>
-          <w:rFonts w:ascii="Consolas" w:eastAsia="Times New Roman" w:hAnsi="Consolas" w:cs="Courier New"/>
-          <w:color w:val="A9B7C6"/>
-          <w:sz w:val="20"/>
-          <w:lang w:eastAsia="hu-HU"/>
-        </w:rPr>
-        <w:t>().</w:t>
-      </w:r>
-      <w:proofErr w:type="spellStart"/>
-      <w:r>
-        <w:rPr>
-          <w:rFonts w:ascii="Consolas" w:eastAsia="Times New Roman" w:hAnsi="Consolas" w:cs="Courier New"/>
-          <w:color w:val="A9B7C6"/>
-          <w:sz w:val="20"/>
-          <w:lang w:eastAsia="hu-HU"/>
-        </w:rPr>
-        <w:t>setDisplayHomeAsUpEnabled</w:t>
-      </w:r>
-      <w:proofErr w:type="spellEnd"/>
-      <w:r>
-        <w:rPr>
-          <w:rFonts w:ascii="Consolas" w:eastAsia="Times New Roman" w:hAnsi="Consolas" w:cs="Courier New"/>
-          <w:color w:val="A9B7C6"/>
-          <w:sz w:val="20"/>
-          <w:lang w:eastAsia="hu-HU"/>
-        </w:rPr>
-        <w:t>(</w:t>
+        <w:t>)</w:t>
       </w:r>
       <w:r>
         <w:rPr>
@@ -4195,16 +4150,7 @@
           <w:sz w:val="20"/>
           <w:lang w:eastAsia="hu-HU"/>
         </w:rPr>
-        <w:t>true</w:t>
-      </w:r>
-      <w:r>
-        <w:rPr>
-          <w:rFonts w:ascii="Consolas" w:eastAsia="Times New Roman" w:hAnsi="Consolas" w:cs="Courier New"/>
-          <w:color w:val="A9B7C6"/>
-          <w:sz w:val="20"/>
-          <w:lang w:eastAsia="hu-HU"/>
-        </w:rPr>
-        <w:t>)</w:t>
+        <w:t>;</w:t>
       </w:r>
       <w:r>
         <w:rPr>
@@ -4213,15 +4159,6 @@
           <w:sz w:val="20"/>
           <w:lang w:eastAsia="hu-HU"/>
         </w:rPr>
-        <w:t>;</w:t>
-      </w:r>
-      <w:r>
-        <w:rPr>
-          <w:rFonts w:ascii="Consolas" w:eastAsia="Times New Roman" w:hAnsi="Consolas" w:cs="Courier New"/>
-          <w:color w:val="CC7832"/>
-          <w:sz w:val="20"/>
-          <w:lang w:eastAsia="hu-HU"/>
-        </w:rPr>
         <w:br/>
         <w:t xml:space="preserve">    </w:t>
       </w:r>
@@ -5418,7 +5355,7 @@
           <w:szCs w:val="22"/>
           <w:lang w:val="en-GB"/>
         </w:rPr>
-        <w:t xml:space="preserve">The dashboard consists of two main unique parts: a custom table implementation and an option to add elements to this table. These elements all constitute individual mushroom specimens (with the corresponding hardware), and are retrieved from the </w:t>
+        <w:t xml:space="preserve">The dashboard consists of two main unique parts: a custom table implementation and an option to add elements to this table. These elements all constitute individual </w:t>
       </w:r>
       <w:r>
         <w:rPr>
@@ -5428,7 +5365,7 @@
           <w:lang w:val="en-GB"/>
         </w:rPr>
         <w:lastRenderedPageBreak/>
-        <w:t xml:space="preserve">Web API when this fragment is loaded. This is done to ensure up-to-date information on all specimens, which is a vital component of this system. </w:t>
+        <w:t xml:space="preserve">mushroom specimens (with the corresponding hardware), and are retrieved from the Web API when this fragment is loaded. This is done to ensure up-to-date information on all specimens, which is a vital component of this system. </w:t>
       </w:r>
     </w:p>
     <w:p>
@@ -5805,17 +5742,8 @@
           <w:szCs w:val="22"/>
           <w:lang w:val="en-GB"/>
         </w:rPr>
-        <w:t xml:space="preserve">The LocalPersistence is structured as recommended in case of a Room database. It is a Singleton class, with the database instance being retrievable, enabling a common point </w:t>
-      </w:r>
-      <w:r>
-        <w:rPr>
-          <w:rFonts w:ascii="Arial" w:hAnsi="Arial" w:cs="Arial"/>
-          <w:sz w:val="22"/>
-          <w:szCs w:val="22"/>
-          <w:lang w:val="en-GB"/>
-        </w:rPr>
         <w:lastRenderedPageBreak/>
-        <w:t>of connection to the local database. This is necessary to avoid the readers-writers problem, and to ensure that the database contains information that is only overwritten at appropriate changes.</w:t>
+        <w:t>The LocalPersistence is structured as recommended in case of a Room database. It is a Singleton class, with the database instance being retrievable, enabling a common point of connection to the local database. This is necessary to avoid the readers-writers problem, and to ensure that the database contains information that is only overwritten at appropriate changes.</w:t>
       </w:r>
     </w:p>
     <w:p>
@@ -5910,6 +5838,34 @@
     </w:p>
     <w:p>
       <w:pPr>
+        <w:jc w:val="right"/>
+        <w:rPr>
+          <w:lang w:val="da-DK"/>
+        </w:rPr>
+      </w:pPr>
+      <w:r>
+        <w:rPr>
+          <w:lang w:val="da-DK"/>
+        </w:rPr>
+        <w:t>Uldis Alksnis, Bogdan Mezei an</w:t>
+      </w:r>
+      <w:r>
+        <w:rPr>
+          <w:lang w:val="da-DK"/>
+        </w:rPr>
+        <w:t>d Kristóf Lénárd</w:t>
+      </w:r>
+    </w:p>
+    <w:p>
+      <w:pPr>
+        <w:jc w:val="right"/>
+        <w:rPr>
+          <w:lang w:val="da-DK"/>
+        </w:rPr>
+      </w:pPr>
+    </w:p>
+    <w:p>
+      <w:pPr>
         <w:pStyle w:val="Szvegtrzs"/>
         <w:rPr>
           <w:rFonts w:ascii="Arial" w:hAnsi="Arial" w:cs="Arial"/>
@@ -6010,7 +5966,7 @@
           <w:szCs w:val="22"/>
           <w:lang w:val="en-GB"/>
         </w:rPr>
-        <w:t xml:space="preserve">During connection development (that is, the development of the code connecting the application and the API), white-box testing was used. This was done to ensure that the connection between the API (developed by the Data team) and the client application (developed by the Android team) matched, and to further verify the feasibility of a common model. This was completed by unit tests written to verify proper connection. </w:t>
+        <w:t xml:space="preserve">During connection development (that is, the development of the code connecting the application and the API), white-box testing was used. This was done to ensure that the connection between the API (developed by the Data team) and the client application (developed by the Android team) matched, and to further verify the feasibility of a common model. </w:t>
       </w:r>
     </w:p>
     <w:p>
@@ -6206,121 +6162,6 @@
         </w:rPr>
         <w:t xml:space="preserve"> White Box (Unit Test), Black Box, etc.</w:t>
       </w:r>
-    </w:p>
-    <w:p>
-      <w:pPr>
-        <w:pStyle w:val="Cmsor2"/>
-      </w:pPr>
-      <w:bookmarkStart w:id="12" w:name="_Toc490902156"/>
-      <w:bookmarkStart w:id="13" w:name="_Toc18659748"/>
-      <w:r>
-        <w:t>Test Specifications</w:t>
-      </w:r>
-      <w:bookmarkEnd w:id="12"/>
-      <w:bookmarkEnd w:id="13"/>
-    </w:p>
-    <w:p>
-      <w:pPr>
-        <w:pStyle w:val="Szvegtrzs"/>
-        <w:rPr>
-          <w:rFonts w:ascii="Arial" w:hAnsi="Arial" w:cs="Arial"/>
-          <w:sz w:val="22"/>
-          <w:szCs w:val="22"/>
-          <w:lang w:val="en-GB"/>
-        </w:rPr>
-      </w:pPr>
-      <w:r>
-        <w:rPr>
-          <w:rFonts w:ascii="Arial" w:hAnsi="Arial" w:cs="Arial"/>
-          <w:sz w:val="22"/>
-          <w:szCs w:val="22"/>
-          <w:lang w:val="en-GB"/>
-        </w:rPr>
-        <w:t>For functional requirements, test specifications must be listed. These test specifications can be described as soon as the functional requirements have been completed (Use Cases including descriptions).</w:t>
-      </w:r>
-    </w:p>
-    <w:p>
-      <w:pPr>
-        <w:pStyle w:val="Szvegtrzs"/>
-        <w:rPr>
-          <w:rFonts w:ascii="Arial" w:hAnsi="Arial" w:cs="Arial"/>
-          <w:sz w:val="22"/>
-          <w:szCs w:val="22"/>
-          <w:lang w:val="en-GB"/>
-        </w:rPr>
-      </w:pPr>
-      <w:r>
-        <w:rPr>
-          <w:rFonts w:ascii="Arial" w:hAnsi="Arial" w:cs="Arial"/>
-          <w:sz w:val="22"/>
-          <w:szCs w:val="22"/>
-          <w:lang w:val="en-GB"/>
-        </w:rPr>
-        <w:t xml:space="preserve">IEEE can be used as a template for test specification </w:t>
-      </w:r>
-      <w:r>
-        <w:rPr>
-          <w:rFonts w:ascii="Arial" w:hAnsi="Arial" w:cs="Arial"/>
-          <w:sz w:val="22"/>
-          <w:szCs w:val="22"/>
-          <w:lang w:val="en-GB"/>
-        </w:rPr>
-        <w:fldChar w:fldCharType="begin" w:fldLock="1"/>
-      </w:r>
-      <w:r>
-        <w:rPr>
-          <w:rFonts w:ascii="Arial" w:hAnsi="Arial" w:cs="Arial"/>
-          <w:sz w:val="22"/>
-          <w:szCs w:val="22"/>
-          <w:lang w:val="en-GB"/>
-        </w:rPr>
-        <w:instrText>ADDIN CSL_CITATION { "citationItems" : [ { "id" : "ITEM-1", "itemData" : { "DOI" : "10.1109/IEEESTD.2008.4578383", "ISBN" : "9780738157467", "abstract" : "Test processes determine whether the development products of a given activity conform to the requirements of that activity and whether the system and/or software satisfies its intended use and user needs. Testing process tasks are specified for different integrity levels. These process tasks determine the appropriate breadth and depth of test documentation. The documentation elements for each type of test documentation can then be selected. The scope of testing encompasses software-based systems, computer software, hardware, and their interfaces. This standard applies to software-based systems being developed, maintained, or reused (legacy, commercial off-the-shelf, Non-Developmental Items). The term \u201csoftware\u201d also includes firmware, microcode, and documentation. Test processes can include inspection, analysis, demonstration, verification, and validation of software and software-based system products.", "author" : [ { "dropping-particle" : "", "family" : "IEEE Computer Society", "given" : "", "non-dropping-particle" : "", "parse-names" : false, "suffix" : "" } ], "container-title" : "Ieee", "id" : "ITEM-1", "issue" : "July", "issued" : { "date-parts" : [ [ "2008" ] ] }, "number-of-pages" : "132", "title" : "IEEE Std 829-2008, IEEE Standard for Software and System Test Documentation", "type" : "book", "volume" : "2008" }, "uris" : [ "http://www.mendeley.com/documents/?uuid=4c516bfb-389c-4eb8-aeff-fc38874f36aa" ] } ], "mendeley" : { "formattedCitation" : "(IEEE Computer Society 2008)", "plainTextFormattedCitation" : "(IEEE Computer Society 2008)" }, "properties" : { "noteIndex" : 0 }, "schema" : "https://github.com/citation-style-language/schema/raw/master/csl-citation.json" }</w:instrText>
-      </w:r>
-      <w:r>
-        <w:rPr>
-          <w:rFonts w:ascii="Arial" w:hAnsi="Arial" w:cs="Arial"/>
-          <w:sz w:val="22"/>
-          <w:szCs w:val="22"/>
-          <w:lang w:val="en-GB"/>
-        </w:rPr>
-        <w:fldChar w:fldCharType="separate"/>
-      </w:r>
-      <w:r>
-        <w:rPr>
-          <w:rFonts w:ascii="Arial" w:hAnsi="Arial" w:cs="Arial"/>
-          <w:noProof/>
-          <w:sz w:val="22"/>
-          <w:szCs w:val="22"/>
-          <w:lang w:val="en-GB"/>
-        </w:rPr>
-        <w:t>(IEEE Computer Society 2008)</w:t>
-      </w:r>
-      <w:r>
-        <w:rPr>
-          <w:rFonts w:ascii="Arial" w:hAnsi="Arial" w:cs="Arial"/>
-          <w:sz w:val="22"/>
-          <w:szCs w:val="22"/>
-          <w:lang w:val="en-GB"/>
-        </w:rPr>
-        <w:fldChar w:fldCharType="end"/>
-      </w:r>
-      <w:r>
-        <w:rPr>
-          <w:rFonts w:ascii="Arial" w:hAnsi="Arial" w:cs="Arial"/>
-          <w:sz w:val="22"/>
-          <w:szCs w:val="22"/>
-          <w:lang w:val="en-GB"/>
-        </w:rPr>
-        <w:t>. VIA Library can give you access to this standard.</w:t>
-      </w:r>
-    </w:p>
-    <w:p>
-      <w:pPr>
-        <w:spacing w:after="160" w:line="259" w:lineRule="auto"/>
-        <w:rPr>
-          <w:szCs w:val="22"/>
-        </w:rPr>
-      </w:pPr>
       <w:r>
         <w:rPr>
           <w:szCs w:val="22"/>
@@ -6332,12 +6173,26 @@
       <w:pPr>
         <w:pStyle w:val="Cmsor1"/>
       </w:pPr>
-      <w:bookmarkStart w:id="14" w:name="_Toc18659749"/>
+      <w:bookmarkStart w:id="12" w:name="_Toc18659749"/>
       <w:r>
         <w:lastRenderedPageBreak/>
         <w:t>Results and Discussion</w:t>
       </w:r>
-      <w:bookmarkEnd w:id="14"/>
+      <w:bookmarkEnd w:id="12"/>
+    </w:p>
+    <w:p>
+      <w:pPr>
+        <w:jc w:val="right"/>
+        <w:rPr>
+          <w:szCs w:val="22"/>
+        </w:rPr>
+      </w:pPr>
+      <w:r>
+        <w:rPr>
+          <w:szCs w:val="22"/>
+        </w:rPr>
+        <w:t>Kristóf Lénárd</w:t>
+      </w:r>
     </w:p>
     <w:p>
       <w:pPr>
@@ -6394,12 +6249,12 @@
       <w:pPr>
         <w:pStyle w:val="Cmsor1"/>
       </w:pPr>
-      <w:bookmarkStart w:id="15" w:name="_Toc18659750"/>
+      <w:bookmarkStart w:id="13" w:name="_Toc18659750"/>
       <w:r>
         <w:lastRenderedPageBreak/>
         <w:t>Conclusions</w:t>
       </w:r>
-      <w:bookmarkEnd w:id="15"/>
+      <w:bookmarkEnd w:id="13"/>
     </w:p>
     <w:p>
       <w:pPr>
@@ -6429,14 +6284,36 @@
       <w:pPr>
         <w:pStyle w:val="Cmsor1"/>
       </w:pPr>
-      <w:bookmarkStart w:id="16" w:name="_Toc490902159"/>
-      <w:bookmarkStart w:id="17" w:name="_Toc18659751"/>
+      <w:bookmarkStart w:id="14" w:name="_Toc490902159"/>
+      <w:bookmarkStart w:id="15" w:name="_Toc18659751"/>
       <w:r>
         <w:lastRenderedPageBreak/>
         <w:t>Project future</w:t>
       </w:r>
-      <w:bookmarkEnd w:id="16"/>
-      <w:bookmarkEnd w:id="17"/>
+      <w:bookmarkEnd w:id="14"/>
+      <w:bookmarkEnd w:id="15"/>
+    </w:p>
+    <w:p>
+      <w:pPr>
+        <w:jc w:val="right"/>
+        <w:rPr>
+          <w:szCs w:val="22"/>
+        </w:rPr>
+      </w:pPr>
+      <w:r>
+        <w:rPr>
+          <w:szCs w:val="22"/>
+        </w:rPr>
+        <w:t>Kristóf Lénárd</w:t>
+      </w:r>
+    </w:p>
+    <w:p>
+      <w:pPr>
+        <w:jc w:val="right"/>
+        <w:rPr>
+          <w:szCs w:val="22"/>
+        </w:rPr>
+      </w:pPr>
     </w:p>
     <w:p>
       <w:pPr>
@@ -6506,66 +6383,6 @@
         </w:rPr>
         <w:t>.</w:t>
       </w:r>
-    </w:p>
-    <w:p>
-      <w:pPr>
-        <w:pStyle w:val="Szvegtrzs"/>
-        <w:rPr>
-          <w:rFonts w:ascii="Arial" w:hAnsi="Arial" w:cs="Arial"/>
-          <w:sz w:val="22"/>
-          <w:szCs w:val="22"/>
-          <w:lang w:val="en-GB"/>
-        </w:rPr>
-      </w:pPr>
-    </w:p>
-    <w:p>
-      <w:pPr>
-        <w:pStyle w:val="Szvegtrzs"/>
-        <w:rPr>
-          <w:rFonts w:ascii="Arial" w:hAnsi="Arial" w:cs="Arial"/>
-          <w:sz w:val="22"/>
-          <w:szCs w:val="22"/>
-          <w:lang w:val="en-GB"/>
-        </w:rPr>
-      </w:pPr>
-      <w:r>
-        <w:rPr>
-          <w:rFonts w:ascii="Arial" w:hAnsi="Arial" w:cs="Arial"/>
-          <w:sz w:val="22"/>
-          <w:szCs w:val="22"/>
-          <w:lang w:val="en-GB"/>
-        </w:rPr>
-        <w:t>Reflect on your project from a technical viewpoint and describe what you would change if you could.</w:t>
-      </w:r>
-    </w:p>
-    <w:p>
-      <w:pPr>
-        <w:pStyle w:val="Szvegtrzs"/>
-        <w:rPr>
-          <w:rFonts w:ascii="Arial" w:hAnsi="Arial" w:cs="Arial"/>
-          <w:sz w:val="22"/>
-          <w:szCs w:val="22"/>
-          <w:lang w:val="en-GB"/>
-        </w:rPr>
-      </w:pPr>
-      <w:r>
-        <w:rPr>
-          <w:rFonts w:ascii="Arial" w:hAnsi="Arial" w:cs="Arial"/>
-          <w:sz w:val="22"/>
-          <w:szCs w:val="22"/>
-          <w:lang w:val="en-GB"/>
-        </w:rPr>
-        <w:t>Suggest how the project could be improved or made ready for production. Discuss scalability, suggest possible spin offs, what is needed, missing, etc.?</w:t>
-      </w:r>
-    </w:p>
-    <w:p>
-      <w:pPr>
-        <w:spacing w:after="160" w:line="259" w:lineRule="auto"/>
-        <w:jc w:val="both"/>
-        <w:rPr>
-          <w:szCs w:val="22"/>
-        </w:rPr>
-      </w:pPr>
       <w:r>
         <w:rPr>
           <w:szCs w:val="22"/>
@@ -6577,12 +6394,12 @@
       <w:pPr>
         <w:pStyle w:val="Cmsor1"/>
       </w:pPr>
-      <w:bookmarkStart w:id="18" w:name="_Toc18659752"/>
+      <w:bookmarkStart w:id="16" w:name="_Toc18659752"/>
       <w:r>
         <w:lastRenderedPageBreak/>
         <w:t>Sources of information</w:t>
       </w:r>
-      <w:bookmarkEnd w:id="18"/>
+      <w:bookmarkEnd w:id="16"/>
     </w:p>
     <w:p/>
     <w:p>
@@ -6888,234 +6705,6 @@
           <w:lang w:eastAsia="hu-HU"/>
         </w:rPr>
       </w:pPr>
-    </w:p>
-    <w:p>
-      <w:pPr>
-        <w:widowControl w:val="0"/>
-        <w:autoSpaceDE w:val="0"/>
-        <w:autoSpaceDN w:val="0"/>
-        <w:adjustRightInd w:val="0"/>
-        <w:ind w:left="480" w:hanging="480"/>
-        <w:rPr>
-          <w:noProof/>
-        </w:rPr>
-      </w:pPr>
-      <w:r>
-        <w:rPr>
-          <w:rFonts w:ascii="Times New Roman" w:hAnsi="Times New Roman" w:cs="Times New Roman"/>
-          <w:sz w:val="24"/>
-          <w:szCs w:val="24"/>
-        </w:rPr>
-        <w:fldChar w:fldCharType="begin" w:fldLock="1"/>
-      </w:r>
-      <w:r>
-        <w:instrText xml:space="preserve">ADDIN Mendeley Bibliography CSL_BIBLIOGRAPHY </w:instrText>
-      </w:r>
-      <w:r>
-        <w:rPr>
-          <w:rFonts w:ascii="Times New Roman" w:hAnsi="Times New Roman" w:cs="Times New Roman"/>
-          <w:sz w:val="24"/>
-          <w:szCs w:val="24"/>
-        </w:rPr>
-        <w:fldChar w:fldCharType="separate"/>
-      </w:r>
-      <w:r>
-        <w:rPr>
-          <w:noProof/>
-        </w:rPr>
-        <w:t>Banger, D., 2014. A Basic Non-Functional Requirements Checklist « Thoughts from the Systems front line.... Available at: https://dalbanger.wordpress.com/2014/01/08/a-basic-non-functional-requirements-checklist/ [Accessed January 31, 2017].</w:t>
-      </w:r>
-    </w:p>
-    <w:p>
-      <w:pPr>
-        <w:widowControl w:val="0"/>
-        <w:autoSpaceDE w:val="0"/>
-        <w:autoSpaceDN w:val="0"/>
-        <w:adjustRightInd w:val="0"/>
-        <w:ind w:left="480" w:hanging="480"/>
-        <w:rPr>
-          <w:noProof/>
-        </w:rPr>
-      </w:pPr>
-      <w:r>
-        <w:rPr>
-          <w:noProof/>
-        </w:rPr>
-        <w:t>Business Analyst Learnings, 2013. MoSCoW : Requirements Prioritization Technique — Business Analyst Learnings. , pp.1–5. Available at: https://businessanalystlearnings.com/ba-techniques/2013/3/5/moscow-technique-requirements-prioritization [Accessed January 31, 2017].</w:t>
-      </w:r>
-    </w:p>
-    <w:p>
-      <w:pPr>
-        <w:widowControl w:val="0"/>
-        <w:autoSpaceDE w:val="0"/>
-        <w:autoSpaceDN w:val="0"/>
-        <w:adjustRightInd w:val="0"/>
-        <w:ind w:left="480" w:hanging="480"/>
-        <w:rPr>
-          <w:noProof/>
-        </w:rPr>
-      </w:pPr>
-      <w:r>
-        <w:rPr>
-          <w:noProof/>
-        </w:rPr>
-        <w:t xml:space="preserve">Dawson, C.W., 2009. </w:t>
-      </w:r>
-      <w:r>
-        <w:rPr>
-          <w:i/>
-          <w:iCs/>
-          <w:noProof/>
-        </w:rPr>
-        <w:t>Projects in Computing and Information Systems</w:t>
-      </w:r>
-      <w:r>
-        <w:rPr>
-          <w:noProof/>
-        </w:rPr>
-        <w:t>, Available at: http://www.sentimentaltoday.net/National_Academy_Press/0321263553.Addison.Wesley.Publishing.Company.Projects.in.Computing.and.Information.Systems.A.Students.Guide.Jun.2005.pdf.</w:t>
-      </w:r>
-    </w:p>
-    <w:p>
-      <w:pPr>
-        <w:widowControl w:val="0"/>
-        <w:autoSpaceDE w:val="0"/>
-        <w:autoSpaceDN w:val="0"/>
-        <w:adjustRightInd w:val="0"/>
-        <w:ind w:left="480" w:hanging="480"/>
-        <w:rPr>
-          <w:noProof/>
-        </w:rPr>
-      </w:pPr>
-      <w:r>
-        <w:rPr>
-          <w:noProof/>
-        </w:rPr>
-        <w:t xml:space="preserve">Gamma, E. et al., 2002. </w:t>
-      </w:r>
-      <w:r>
-        <w:rPr>
-          <w:i/>
-          <w:iCs/>
-          <w:noProof/>
-        </w:rPr>
-        <w:t>Design Patterns – Elements of Reusable Object-Oriented Software</w:t>
-      </w:r>
-      <w:r>
-        <w:rPr>
-          <w:noProof/>
-        </w:rPr>
-        <w:t>, Available at: http://books.google.com/books?id=JPOaP7cyk6wC&amp;pg=PA78&amp;dq=intitle:Design+Patterns+Elements+of+Reusable+Object+Oriented+Software&amp;hl=&amp;cd=3&amp;source=gbs_api%5Cnpapers2://publication/uuid/944613AA-7124-44A4-B86F-C7B2123344F3.</w:t>
-      </w:r>
-    </w:p>
-    <w:p>
-      <w:pPr>
-        <w:widowControl w:val="0"/>
-        <w:autoSpaceDE w:val="0"/>
-        <w:autoSpaceDN w:val="0"/>
-        <w:adjustRightInd w:val="0"/>
-        <w:ind w:left="480" w:hanging="480"/>
-        <w:rPr>
-          <w:noProof/>
-        </w:rPr>
-      </w:pPr>
-      <w:r>
-        <w:rPr>
-          <w:noProof/>
-        </w:rPr>
-        <w:t xml:space="preserve">IEEE Computer Society, 2008. </w:t>
-      </w:r>
-      <w:r>
-        <w:rPr>
-          <w:i/>
-          <w:iCs/>
-          <w:noProof/>
-        </w:rPr>
-        <w:t xml:space="preserve">IEEE Std 829-2008, IEEE Standard for Software and </w:t>
-      </w:r>
-      <w:r>
-        <w:rPr>
-          <w:i/>
-          <w:iCs/>
-          <w:noProof/>
-        </w:rPr>
-        <w:lastRenderedPageBreak/>
-        <w:t>System Test Documentation</w:t>
-      </w:r>
-      <w:r>
-        <w:rPr>
-          <w:noProof/>
-        </w:rPr>
-        <w:t>,</w:t>
-      </w:r>
-    </w:p>
-    <w:p>
-      <w:pPr>
-        <w:widowControl w:val="0"/>
-        <w:autoSpaceDE w:val="0"/>
-        <w:autoSpaceDN w:val="0"/>
-        <w:adjustRightInd w:val="0"/>
-        <w:ind w:left="480" w:hanging="480"/>
-        <w:rPr>
-          <w:noProof/>
-        </w:rPr>
-      </w:pPr>
-      <w:r>
-        <w:rPr>
-          <w:noProof/>
-        </w:rPr>
-        <w:t xml:space="preserve">Larman, C., 2004. </w:t>
-      </w:r>
-      <w:r>
-        <w:rPr>
-          <w:i/>
-          <w:iCs/>
-          <w:noProof/>
-        </w:rPr>
-        <w:t>Applying UML and Patterns: An Introduction to Object-Oriented Analysis and Design and Iterative Development</w:t>
-      </w:r>
-      <w:r>
-        <w:rPr>
-          <w:noProof/>
-        </w:rPr>
-        <w:t>,</w:t>
-      </w:r>
-    </w:p>
-    <w:p>
-      <w:pPr>
-        <w:widowControl w:val="0"/>
-        <w:autoSpaceDE w:val="0"/>
-        <w:autoSpaceDN w:val="0"/>
-        <w:adjustRightInd w:val="0"/>
-        <w:ind w:left="480" w:hanging="480"/>
-        <w:rPr>
-          <w:noProof/>
-        </w:rPr>
-      </w:pPr>
-      <w:r>
-        <w:rPr>
-          <w:noProof/>
-        </w:rPr>
-        <w:t>Mendeley.com, 2016. Homepage | Mendeley. Available at: https://www.mendeley.com/ [Accessed February 2, 2017].</w:t>
-      </w:r>
-    </w:p>
-    <w:p>
-      <w:pPr>
-        <w:widowControl w:val="0"/>
-        <w:autoSpaceDE w:val="0"/>
-        <w:autoSpaceDN w:val="0"/>
-        <w:adjustRightInd w:val="0"/>
-        <w:ind w:left="480" w:hanging="480"/>
-        <w:rPr>
-          <w:noProof/>
-        </w:rPr>
-      </w:pPr>
-      <w:r>
-        <w:rPr>
-          <w:noProof/>
-        </w:rPr>
-        <w:t>YourCoach, S.M.A.R.T. goal setting | SMART | Coaching tools | YourCoach Gent. Available at: http://www.yourcoach.be/en/coaching-tools/smart-goal-setting.php [Accessed August 19, 2017].</w:t>
-      </w:r>
     </w:p>
     <w:p>
       <w:pPr>
@@ -7134,9 +6723,6 @@
         </w:sectPr>
       </w:pPr>
       <w:r>
-        <w:fldChar w:fldCharType="end"/>
-      </w:r>
-      <w:r>
         <w:br/>
       </w:r>
     </w:p>
@@ -7144,12 +6730,12 @@
       <w:pPr>
         <w:pStyle w:val="Cmsor1"/>
       </w:pPr>
-      <w:bookmarkStart w:id="19" w:name="_Toc18659753"/>
+      <w:bookmarkStart w:id="17" w:name="_Toc18659753"/>
       <w:r>
         <w:lastRenderedPageBreak/>
         <w:t>Appendices</w:t>
       </w:r>
-      <w:bookmarkEnd w:id="19"/>
+      <w:bookmarkEnd w:id="17"/>
     </w:p>
     <w:p>
       <w:pPr>
@@ -13944,6 +13530,49 @@
 </file>
 
 <file path=customXml/item2.xml><?xml version="1.0" encoding="utf-8"?>
+<p:properties xmlns:p="http://schemas.microsoft.com/office/2006/metadata/properties" xmlns:xsi="http://www.w3.org/2001/XMLSchema-instance" xmlns:pc="http://schemas.microsoft.com/office/infopath/2007/PartnerControls">
+  <documentManagement/>
+</p:properties>
+</file>
+
+<file path=customXml/item3.xml><?xml version="1.0" encoding="utf-8"?>
+<b:Sources xmlns:b="http://schemas.openxmlformats.org/officeDocument/2006/bibliography" xmlns="http://schemas.openxmlformats.org/officeDocument/2006/bibliography" SelectedStyle="\HarvardAnglia2008OfficeOnline.xsl" StyleName="Harvard - Anglia" Version="2008">
+  <b:Source>
+    <b:Tag>Nat</b:Tag>
+    <b:SourceType>Report</b:SourceType>
+    <b:Guid>{FD74F6E0-8365-42B9-812E-9E81F9564E6D}</b:Guid>
+    <b:Title>Scientific and Technical Reports -</b:Title>
+    <b:Author>
+      <b:Author>
+        <b:Corporate>NISO</b:Corporate>
+      </b:Author>
+    </b:Author>
+    <b:Year>2010</b:Year>
+    <b:Publisher>National Information Standards Oganization</b:Publisher>
+    <b:City>Baltimore</b:City>
+    <b:RefOrder>2</b:RefOrder>
+  </b:Source>
+  <b:Source>
+    <b:Tag>VIAon</b:Tag>
+    <b:SourceType>Report</b:SourceType>
+    <b:Guid>{A48F483B-3911-4639-89D6-9C11B74A3A53}</b:Guid>
+    <b:Title>Confidential Student Reports</b:Title>
+    <b:Year>in preparation</b:Year>
+    <b:Author>
+      <b:Author>
+        <b:NameList>
+          <b:Person>
+            <b:Last>VIA Engineering</b:Last>
+          </b:Person>
+        </b:NameList>
+      </b:Author>
+    </b:Author>
+    <b:RefOrder>1</b:RefOrder>
+  </b:Source>
+</b:Sources>
+</file>
+
+<file path=customXml/item4.xml><?xml version="1.0" encoding="utf-8"?>
 <ct:contentTypeSchema xmlns:ct="http://schemas.microsoft.com/office/2006/metadata/contentType" xmlns:ma="http://schemas.microsoft.com/office/2006/metadata/properties/metaAttributes" ct:_="" ma:_="" ma:contentTypeName="Document" ma:contentTypeID="0x010100D0C57C8EB1A9294BB1CC6B7F886B9453" ma:contentTypeVersion="0" ma:contentTypeDescription="Create a new document." ma:contentTypeScope="" ma:versionID="efb291d2a50a6c17a797138ba530ec02">
   <xsd:schema xmlns:xsd="http://www.w3.org/2001/XMLSchema" xmlns:xs="http://www.w3.org/2001/XMLSchema" xmlns:p="http://schemas.microsoft.com/office/2006/metadata/properties" targetNamespace="http://schemas.microsoft.com/office/2006/metadata/properties" ma:root="true" ma:fieldsID="1b05d82d297216baf5b26c55225140df">
     <xsd:element name="properties">
@@ -14057,49 +13686,6 @@
 </ct:contentTypeSchema>
 </file>
 
-<file path=customXml/item3.xml><?xml version="1.0" encoding="utf-8"?>
-<b:Sources xmlns:b="http://schemas.openxmlformats.org/officeDocument/2006/bibliography" xmlns="http://schemas.openxmlformats.org/officeDocument/2006/bibliography" SelectedStyle="\HarvardAnglia2008OfficeOnline.xsl" StyleName="Harvard - Anglia" Version="2008">
-  <b:Source>
-    <b:Tag>Nat</b:Tag>
-    <b:SourceType>Report</b:SourceType>
-    <b:Guid>{FD74F6E0-8365-42B9-812E-9E81F9564E6D}</b:Guid>
-    <b:Title>Scientific and Technical Reports -</b:Title>
-    <b:Author>
-      <b:Author>
-        <b:Corporate>NISO</b:Corporate>
-      </b:Author>
-    </b:Author>
-    <b:Year>2010</b:Year>
-    <b:Publisher>National Information Standards Oganization</b:Publisher>
-    <b:City>Baltimore</b:City>
-    <b:RefOrder>2</b:RefOrder>
-  </b:Source>
-  <b:Source>
-    <b:Tag>VIAon</b:Tag>
-    <b:SourceType>Report</b:SourceType>
-    <b:Guid>{A48F483B-3911-4639-89D6-9C11B74A3A53}</b:Guid>
-    <b:Title>Confidential Student Reports</b:Title>
-    <b:Year>in preparation</b:Year>
-    <b:Author>
-      <b:Author>
-        <b:NameList>
-          <b:Person>
-            <b:Last>VIA Engineering</b:Last>
-          </b:Person>
-        </b:NameList>
-      </b:Author>
-    </b:Author>
-    <b:RefOrder>1</b:RefOrder>
-  </b:Source>
-</b:Sources>
-</file>
-
-<file path=customXml/item4.xml><?xml version="1.0" encoding="utf-8"?>
-<p:properties xmlns:p="http://schemas.microsoft.com/office/2006/metadata/properties" xmlns:xsi="http://www.w3.org/2001/XMLSchema-instance" xmlns:pc="http://schemas.microsoft.com/office/infopath/2007/PartnerControls">
-  <documentManagement/>
-</p:properties>
-</file>
-
 <file path=customXml/itemProps1.xml><?xml version="1.0" encoding="utf-8"?>
 <ds:datastoreItem xmlns:ds="http://schemas.openxmlformats.org/officeDocument/2006/customXml" ds:itemID="{36B18D59-688D-4806-A4EA-B7808C4D834E}">
   <ds:schemaRefs>
@@ -14109,16 +13695,9 @@
 </file>
 
 <file path=customXml/itemProps2.xml><?xml version="1.0" encoding="utf-8"?>
-<ds:datastoreItem xmlns:ds="http://schemas.openxmlformats.org/officeDocument/2006/customXml" ds:itemID="{362AB138-BE4A-4AD3-B53E-26200E7BBA94}">
+<ds:datastoreItem xmlns:ds="http://schemas.openxmlformats.org/officeDocument/2006/customXml" ds:itemID="{B3EBB357-DA60-469A-B5F2-E35DF6FD1B0D}">
   <ds:schemaRefs>
-    <ds:schemaRef ds:uri="http://schemas.microsoft.com/office/2006/metadata/contentType"/>
-    <ds:schemaRef ds:uri="http://schemas.microsoft.com/office/2006/metadata/properties/metaAttributes"/>
-    <ds:schemaRef ds:uri="http://www.w3.org/2001/XMLSchema"/>
     <ds:schemaRef ds:uri="http://schemas.microsoft.com/office/2006/metadata/properties"/>
-    <ds:schemaRef ds:uri="http://schemas.openxmlformats.org/package/2006/metadata/core-properties"/>
-    <ds:schemaRef ds:uri="http://purl.org/dc/elements/1.1/"/>
-    <ds:schemaRef ds:uri="http://purl.org/dc/terms/"/>
-    <ds:schemaRef ds:uri="http://schemas.microsoft.com/internal/obd"/>
     <ds:schemaRef ds:uri="http://schemas.microsoft.com/office/infopath/2007/PartnerControls"/>
   </ds:schemaRefs>
 </ds:datastoreItem>
@@ -14133,9 +13712,16 @@
 </file>
 
 <file path=customXml/itemProps4.xml><?xml version="1.0" encoding="utf-8"?>
-<ds:datastoreItem xmlns:ds="http://schemas.openxmlformats.org/officeDocument/2006/customXml" ds:itemID="{B3EBB357-DA60-469A-B5F2-E35DF6FD1B0D}">
+<ds:datastoreItem xmlns:ds="http://schemas.openxmlformats.org/officeDocument/2006/customXml" ds:itemID="{362AB138-BE4A-4AD3-B53E-26200E7BBA94}">
   <ds:schemaRefs>
+    <ds:schemaRef ds:uri="http://schemas.microsoft.com/office/2006/metadata/contentType"/>
+    <ds:schemaRef ds:uri="http://schemas.microsoft.com/office/2006/metadata/properties/metaAttributes"/>
+    <ds:schemaRef ds:uri="http://www.w3.org/2001/XMLSchema"/>
     <ds:schemaRef ds:uri="http://schemas.microsoft.com/office/2006/metadata/properties"/>
+    <ds:schemaRef ds:uri="http://schemas.openxmlformats.org/package/2006/metadata/core-properties"/>
+    <ds:schemaRef ds:uri="http://purl.org/dc/elements/1.1/"/>
+    <ds:schemaRef ds:uri="http://purl.org/dc/terms/"/>
+    <ds:schemaRef ds:uri="http://schemas.microsoft.com/internal/obd"/>
     <ds:schemaRef ds:uri="http://schemas.microsoft.com/office/infopath/2007/PartnerControls"/>
   </ds:schemaRefs>
 </ds:datastoreItem>

</xml_diff>